<commit_message>
se agregaron mejoras al planteamiento del problema, justificacion y objetivos
</commit_message>
<xml_diff>
--- a/versión_final_del_protocolo.docx
+++ b/versión_final_del_protocolo.docx
@@ -1392,13 +1392,7 @@
         <w:rPr>
           <w:rFonts w:ascii="Arial" w:hAnsi="Arial" w:cs="Arial"/>
         </w:rPr>
-        <w:t xml:space="preserve">, asi como </w:t>
-      </w:r>
-      <w:r>
-        <w:rPr>
-          <w:rFonts w:ascii="Arial" w:hAnsi="Arial" w:cs="Arial"/>
-        </w:rPr>
-        <w:t>minimizar los errores y vulnerabilidades de seguridad en los datos</w:t>
+        <w:t>, asi como minimizar los errores y vulnerabilidades de seguridad en los datos</w:t>
       </w:r>
       <w:r>
         <w:rPr>
@@ -1632,8 +1626,6 @@
         </w:rPr>
         <w:t>emos en identificar y recopilar</w:t>
       </w:r>
-      <w:bookmarkStart w:id="3" w:name="_GoBack"/>
-      <w:bookmarkEnd w:id="3"/>
       <w:r>
         <w:rPr>
           <w:rFonts w:ascii="Arial" w:hAnsi="Arial" w:cs="Arial"/>
@@ -1713,7 +1705,7 @@
       <w:pPr>
         <w:pStyle w:val="Ttulo1"/>
       </w:pPr>
-      <w:bookmarkStart w:id="4" w:name="_Toc256256717"/>
+      <w:bookmarkStart w:id="3" w:name="_Toc256256717"/>
       <w:r>
         <w:lastRenderedPageBreak/>
         <w:t>4</w:t>
@@ -1721,7 +1713,7 @@
       <w:r>
         <w:t>.- Planteamiento del problema</w:t>
       </w:r>
-      <w:bookmarkEnd w:id="4"/>
+      <w:bookmarkEnd w:id="3"/>
     </w:p>
     <w:p/>
     <w:p>
@@ -1790,7 +1782,13 @@
         <w:rPr>
           <w:rFonts w:ascii="Arial" w:hAnsi="Arial" w:cs="Arial"/>
         </w:rPr>
-        <w:t>. Por lo tanto, la seguridad juega un papel muy importante para las aplicaciones web.</w:t>
+        <w:t>. Por lo tanto, la seguridad juega un papel muy impor</w:t>
+      </w:r>
+      <w:r>
+        <w:rPr>
+          <w:rFonts w:ascii="Arial" w:hAnsi="Arial" w:cs="Arial"/>
+        </w:rPr>
+        <w:t>tante para las aplicaciones web y</w:t>
       </w:r>
       <w:r>
         <w:rPr>
@@ -1802,13 +1800,31 @@
         <w:rPr>
           <w:rFonts w:ascii="Arial" w:hAnsi="Arial" w:cs="Arial"/>
         </w:rPr>
-        <w:t xml:space="preserve">Según la empresa </w:t>
-      </w:r>
-      <w:r>
-        <w:rPr>
-          <w:rFonts w:ascii="Arial" w:hAnsi="Arial" w:cs="Arial"/>
-        </w:rPr>
-        <w:t xml:space="preserve">especializada en seguridad </w:t>
+        <w:t>s</w:t>
+      </w:r>
+      <w:r>
+        <w:rPr>
+          <w:rFonts w:ascii="Arial" w:hAnsi="Arial" w:cs="Arial"/>
+        </w:rPr>
+        <w:t xml:space="preserve">egún la empresa </w:t>
+      </w:r>
+      <w:r>
+        <w:rPr>
+          <w:rFonts w:ascii="Arial" w:hAnsi="Arial" w:cs="Arial"/>
+        </w:rPr>
+        <w:t>especializada en seguridad</w:t>
+      </w:r>
+      <w:r>
+        <w:rPr>
+          <w:rFonts w:ascii="Arial" w:hAnsi="Arial" w:cs="Arial"/>
+        </w:rPr>
+        <w:t xml:space="preserve"> informática</w:t>
+      </w:r>
+      <w:r>
+        <w:rPr>
+          <w:rFonts w:ascii="Arial" w:hAnsi="Arial" w:cs="Arial"/>
+        </w:rPr>
+        <w:t xml:space="preserve"> </w:t>
       </w:r>
       <w:r>
         <w:rPr>
@@ -2330,7 +2346,7 @@
       <w:pPr>
         <w:pStyle w:val="Ttulo1"/>
       </w:pPr>
-      <w:bookmarkStart w:id="5" w:name="_Toc256256718"/>
+      <w:bookmarkStart w:id="4" w:name="_Toc256256718"/>
     </w:p>
     <w:p>
       <w:pPr>
@@ -2361,208 +2377,269 @@
       <w:r>
         <w:t>.- Justificación</w:t>
       </w:r>
+      <w:bookmarkEnd w:id="4"/>
+    </w:p>
+    <w:p/>
+    <w:p>
+      <w:pPr>
+        <w:jc w:val="both"/>
+        <w:rPr>
+          <w:rFonts w:ascii="Arial" w:hAnsi="Arial" w:cs="Arial"/>
+        </w:rPr>
+      </w:pPr>
+      <w:r>
+        <w:rPr>
+          <w:rFonts w:ascii="Arial" w:hAnsi="Arial" w:cs="Arial"/>
+        </w:rPr>
+        <w:t>Esta investigación servirá para que los programadores web que estén comenzando a trabaja</w:t>
+      </w:r>
+      <w:r>
+        <w:rPr>
+          <w:rFonts w:ascii="Arial" w:hAnsi="Arial" w:cs="Arial"/>
+        </w:rPr>
+        <w:t>r con el framework Django</w:t>
+      </w:r>
+      <w:r>
+        <w:rPr>
+          <w:rFonts w:ascii="Arial" w:hAnsi="Arial" w:cs="Arial"/>
+        </w:rPr>
+        <w:t xml:space="preserve"> tengan una guía</w:t>
+      </w:r>
+      <w:r>
+        <w:rPr>
+          <w:rFonts w:ascii="Arial" w:hAnsi="Arial" w:cs="Arial"/>
+        </w:rPr>
+        <w:t xml:space="preserve"> de apoyo</w:t>
+      </w:r>
+      <w:r>
+        <w:rPr>
+          <w:rFonts w:ascii="Arial" w:hAnsi="Arial" w:cs="Arial"/>
+        </w:rPr>
+        <w:t xml:space="preserve"> con información accesible sobre las buenas prácticas de desarrollo y despliegue de aplicaciones</w:t>
+      </w:r>
+      <w:r>
+        <w:rPr>
+          <w:rFonts w:ascii="Arial" w:hAnsi="Arial" w:cs="Arial"/>
+        </w:rPr>
+        <w:t xml:space="preserve"> web</w:t>
+      </w:r>
+      <w:r>
+        <w:rPr>
+          <w:rFonts w:ascii="Arial" w:hAnsi="Arial" w:cs="Arial"/>
+        </w:rPr>
+        <w:t>;</w:t>
+      </w:r>
+      <w:r>
+        <w:rPr>
+          <w:rFonts w:ascii="Arial" w:hAnsi="Arial" w:cs="Arial"/>
+        </w:rPr>
+        <w:t xml:space="preserve"> y para que a la vez puedan combinar estas prácticas con un buen código estandarizado</w:t>
+      </w:r>
+      <w:r>
+        <w:rPr>
+          <w:rFonts w:ascii="Arial" w:hAnsi="Arial" w:cs="Arial"/>
+        </w:rPr>
+        <w:t xml:space="preserve"> como lo es el</w:t>
+      </w:r>
+      <w:r>
+        <w:rPr>
+          <w:rFonts w:ascii="Arial" w:hAnsi="Arial" w:cs="Arial"/>
+        </w:rPr>
+        <w:t xml:space="preserve"> caso del estándar</w:t>
+      </w:r>
+      <w:r>
+        <w:rPr>
+          <w:rFonts w:ascii="Arial" w:hAnsi="Arial" w:cs="Arial"/>
+        </w:rPr>
+        <w:t xml:space="preserve"> PEP8 en Python</w:t>
+      </w:r>
+      <w:r>
+        <w:rPr>
+          <w:rFonts w:ascii="Arial" w:hAnsi="Arial" w:cs="Arial"/>
+        </w:rPr>
+        <w:t xml:space="preserve"> y así logren construir aplicaciones</w:t>
+      </w:r>
+      <w:r>
+        <w:rPr>
+          <w:rFonts w:ascii="Arial" w:hAnsi="Arial" w:cs="Arial"/>
+        </w:rPr>
+        <w:t xml:space="preserve"> web</w:t>
+      </w:r>
+      <w:r>
+        <w:rPr>
+          <w:rFonts w:ascii="Arial" w:hAnsi="Arial" w:cs="Arial"/>
+        </w:rPr>
+        <w:t xml:space="preserve"> más sólidas, confiables y seguras.</w:t>
+      </w:r>
+    </w:p>
+    <w:p>
+      <w:pPr>
+        <w:jc w:val="both"/>
+        <w:rPr>
+          <w:rFonts w:ascii="Arial" w:hAnsi="Arial" w:cs="Arial"/>
+        </w:rPr>
+      </w:pPr>
+      <w:r>
+        <w:rPr>
+          <w:rFonts w:ascii="Arial" w:hAnsi="Arial" w:cs="Arial"/>
+        </w:rPr>
+        <w:t xml:space="preserve">Entre los principales beneficios esta contrarrestar y minimizar el top 10 de vulnerabilidades y riesgos que nos menciona el proyecto OWASP, </w:t>
+      </w:r>
+      <w:r>
+        <w:rPr>
+          <w:rFonts w:ascii="Arial" w:hAnsi="Arial" w:cs="Arial"/>
+        </w:rPr>
+        <w:t>asi como lograr que los programadores web que están iniciando a trabajar con Django mejoren su esfuerzo de desarrollo y disminuyan su tiempo de desarrollo</w:t>
+      </w:r>
+      <w:r>
+        <w:rPr>
+          <w:rFonts w:ascii="Arial" w:hAnsi="Arial" w:cs="Arial"/>
+        </w:rPr>
+        <w:t xml:space="preserve">; y también que logren crear aplicaciones web de calidad con una buena seguridad e </w:t>
+      </w:r>
+      <w:r>
+        <w:rPr>
+          <w:rFonts w:ascii="Arial" w:hAnsi="Arial" w:cs="Arial"/>
+        </w:rPr>
+        <w:t>integridad en</w:t>
+      </w:r>
+      <w:r>
+        <w:rPr>
+          <w:rFonts w:ascii="Arial" w:hAnsi="Arial" w:cs="Arial"/>
+        </w:rPr>
+        <w:t xml:space="preserve"> los datos</w:t>
+      </w:r>
+      <w:r>
+        <w:rPr>
+          <w:rFonts w:ascii="Arial" w:hAnsi="Arial" w:cs="Arial"/>
+        </w:rPr>
+        <w:t>.</w:t>
+      </w:r>
+      <w:r>
+        <w:rPr>
+          <w:rFonts w:ascii="Arial" w:hAnsi="Arial" w:cs="Arial"/>
+        </w:rPr>
+        <w:t xml:space="preserve"> Lo que se pretende principalmente con esta guía es minimizar </w:t>
+      </w:r>
+      <w:r>
+        <w:rPr>
+          <w:rFonts w:ascii="Arial" w:hAnsi="Arial" w:cs="Arial"/>
+        </w:rPr>
+        <w:t>los altos riesgos de seguridad en los datos a los que se enfrentan las aplicaciones web actualmente.</w:t>
+      </w:r>
+    </w:p>
+    <w:p>
+      <w:pPr>
+        <w:jc w:val="both"/>
+        <w:rPr>
+          <w:rFonts w:ascii="Arial" w:hAnsi="Arial" w:cs="Arial"/>
+        </w:rPr>
+      </w:pPr>
+    </w:p>
+    <w:p>
+      <w:pPr>
+        <w:pStyle w:val="Ttulo1"/>
+      </w:pPr>
+      <w:bookmarkStart w:id="5" w:name="_Toc256256719"/>
+      <w:r>
+        <w:t>6</w:t>
+      </w:r>
+      <w:r>
+        <w:t>.- Objetivos</w:t>
+      </w:r>
       <w:bookmarkEnd w:id="5"/>
     </w:p>
-    <w:p/>
-    <w:p>
-      <w:pPr>
-        <w:jc w:val="both"/>
-        <w:rPr>
-          <w:rFonts w:ascii="Arial" w:hAnsi="Arial" w:cs="Arial"/>
-        </w:rPr>
-      </w:pPr>
-      <w:r>
-        <w:rPr>
-          <w:rFonts w:ascii="Arial" w:hAnsi="Arial" w:cs="Arial"/>
-        </w:rPr>
-        <w:t>Esta investigación servirá para que los programadores web que estén comenzando a trabaja</w:t>
-      </w:r>
-      <w:r>
-        <w:rPr>
-          <w:rFonts w:ascii="Arial" w:hAnsi="Arial" w:cs="Arial"/>
-        </w:rPr>
-        <w:t>r con el framework Django</w:t>
-      </w:r>
-      <w:r>
-        <w:rPr>
-          <w:rFonts w:ascii="Arial" w:hAnsi="Arial" w:cs="Arial"/>
-        </w:rPr>
-        <w:t xml:space="preserve"> tengan una guía con información accesible sobre las buenas prácticas de desarrollo y despliegue de aplicaciones</w:t>
-      </w:r>
-      <w:r>
-        <w:rPr>
-          <w:rFonts w:ascii="Arial" w:hAnsi="Arial" w:cs="Arial"/>
-        </w:rPr>
-        <w:t>;</w:t>
-      </w:r>
-      <w:r>
-        <w:rPr>
-          <w:rFonts w:ascii="Arial" w:hAnsi="Arial" w:cs="Arial"/>
-        </w:rPr>
-        <w:t xml:space="preserve"> y para que a la vez puedan combinar estas prácticas con un buen código estandarizado</w:t>
-      </w:r>
-      <w:r>
-        <w:rPr>
-          <w:rFonts w:ascii="Arial" w:hAnsi="Arial" w:cs="Arial"/>
-        </w:rPr>
-        <w:t xml:space="preserve"> como lo es el PEP8 en Python</w:t>
-      </w:r>
-      <w:r>
-        <w:rPr>
-          <w:rFonts w:ascii="Arial" w:hAnsi="Arial" w:cs="Arial"/>
-        </w:rPr>
-        <w:t xml:space="preserve"> y así logren construir aplicaciones más sólidas, confiables y seguras.</w:t>
-      </w:r>
-    </w:p>
-    <w:p>
-      <w:pPr>
-        <w:jc w:val="both"/>
-        <w:rPr>
-          <w:rFonts w:ascii="Arial" w:hAnsi="Arial" w:cs="Arial"/>
-        </w:rPr>
-      </w:pPr>
-      <w:r>
-        <w:rPr>
-          <w:rFonts w:ascii="Arial" w:hAnsi="Arial" w:cs="Arial"/>
-        </w:rPr>
-        <w:t xml:space="preserve">Y como beneficio </w:t>
-      </w:r>
-      <w:r>
-        <w:rPr>
-          <w:rFonts w:ascii="Arial" w:hAnsi="Arial" w:cs="Arial"/>
-        </w:rPr>
-        <w:t>los programadores web lograrán</w:t>
-      </w:r>
-      <w:r>
-        <w:rPr>
-          <w:rFonts w:ascii="Arial" w:hAnsi="Arial" w:cs="Arial"/>
-        </w:rPr>
-        <w:t xml:space="preserve"> minimizar los errores y vulnerabilidades de seguridad que se produce</w:t>
-      </w:r>
-      <w:r>
-        <w:rPr>
-          <w:rFonts w:ascii="Arial" w:hAnsi="Arial" w:cs="Arial"/>
-        </w:rPr>
-        <w:t>n</w:t>
-      </w:r>
-      <w:r>
-        <w:rPr>
-          <w:rFonts w:ascii="Arial" w:hAnsi="Arial" w:cs="Arial"/>
-        </w:rPr>
-        <w:t xml:space="preserve"> en las etapas de desarrollo y despliegue</w:t>
-      </w:r>
-      <w:r>
-        <w:rPr>
-          <w:rFonts w:ascii="Arial" w:hAnsi="Arial" w:cs="Arial"/>
-        </w:rPr>
-        <w:t>; así como los riesgos de seguridad más comunes que presentan las aplicaciones web actualmente.</w:t>
-      </w:r>
-      <w:r>
-        <w:rPr>
-          <w:rFonts w:ascii="Arial" w:hAnsi="Arial" w:cs="Arial"/>
+    <w:p>
+      <w:pPr>
+        <w:jc w:val="both"/>
+        <w:rPr>
+          <w:rFonts w:ascii="Arial" w:hAnsi="Arial" w:cs="Arial"/>
+        </w:rPr>
+      </w:pPr>
+    </w:p>
+    <w:p>
+      <w:pPr>
+        <w:jc w:val="both"/>
+        <w:rPr>
+          <w:rFonts w:ascii="Arial" w:hAnsi="Arial" w:cs="Arial"/>
+          <w:lang w:val="es-ES"/>
+        </w:rPr>
+      </w:pPr>
+      <w:r>
+        <w:rPr>
+          <w:rFonts w:ascii="Arial" w:hAnsi="Arial" w:cs="Arial"/>
+        </w:rPr>
+        <w:t xml:space="preserve">Objetivo General: </w:t>
+      </w:r>
+      <w:r>
+        <w:rPr>
+          <w:rFonts w:ascii="Arial" w:hAnsi="Arial" w:cs="Arial"/>
+          <w:lang w:val="es-ES"/>
+        </w:rPr>
+        <w:t>Identificar cuáles son las buenas prácticas al desarrollar y desplegar aplicaciones web en la actualidad</w:t>
+      </w:r>
+      <w:r>
+        <w:rPr>
+          <w:rFonts w:ascii="Arial" w:hAnsi="Arial" w:cs="Arial"/>
+          <w:lang w:val="es-ES"/>
+        </w:rPr>
+        <w:t xml:space="preserve"> u</w:t>
+      </w:r>
+      <w:r>
+        <w:rPr>
+          <w:rFonts w:ascii="Arial" w:hAnsi="Arial" w:cs="Arial"/>
+          <w:lang w:val="es-ES"/>
+        </w:rPr>
+        <w:t>sando el framework web</w:t>
+      </w:r>
+      <w:r>
+        <w:rPr>
+          <w:rFonts w:ascii="Arial" w:hAnsi="Arial" w:cs="Arial"/>
+          <w:lang w:val="es-ES"/>
+        </w:rPr>
+        <w:t xml:space="preserve"> Django</w:t>
+      </w:r>
+      <w:r>
+        <w:rPr>
+          <w:rFonts w:ascii="Arial" w:hAnsi="Arial" w:cs="Arial"/>
+          <w:lang w:val="es-ES"/>
+        </w:rPr>
+        <w:t>; para minimizar los errores y vulnerabilidades de seguridad</w:t>
+      </w:r>
+      <w:r>
+        <w:rPr>
+          <w:rFonts w:ascii="Arial" w:hAnsi="Arial" w:cs="Arial"/>
+          <w:lang w:val="es-ES"/>
+        </w:rPr>
+        <w:t xml:space="preserve"> en los datos,</w:t>
+      </w:r>
+      <w:r>
+        <w:rPr>
+          <w:rFonts w:ascii="Arial" w:hAnsi="Arial" w:cs="Arial"/>
+          <w:lang w:val="es-ES"/>
+        </w:rPr>
+        <w:t xml:space="preserve"> que se generan en estas </w:t>
+      </w:r>
+      <w:r>
+        <w:rPr>
+          <w:rFonts w:ascii="Arial" w:hAnsi="Arial" w:cs="Arial"/>
+          <w:lang w:val="es-ES"/>
+        </w:rPr>
+        <w:t>etapas,</w:t>
+      </w:r>
+      <w:r>
+        <w:rPr>
+          <w:rFonts w:ascii="Arial" w:hAnsi="Arial" w:cs="Arial"/>
+          <w:lang w:val="es-ES"/>
         </w:rPr>
         <w:t xml:space="preserve"> </w:t>
       </w:r>
-    </w:p>
-    <w:p>
-      <w:pPr>
-        <w:jc w:val="both"/>
-        <w:rPr>
-          <w:rFonts w:ascii="Arial" w:hAnsi="Arial" w:cs="Arial"/>
-        </w:rPr>
-      </w:pPr>
-    </w:p>
-    <w:p>
-      <w:pPr>
-        <w:jc w:val="both"/>
-        <w:rPr>
-          <w:rFonts w:ascii="Arial" w:hAnsi="Arial" w:cs="Arial"/>
-        </w:rPr>
-      </w:pPr>
-    </w:p>
-    <w:p>
-      <w:pPr>
-        <w:pStyle w:val="Ttulo1"/>
-      </w:pPr>
-      <w:bookmarkStart w:id="6" w:name="_Toc256256719"/>
-      <w:r>
-        <w:t>6</w:t>
-      </w:r>
-      <w:r>
-        <w:t>.- Objetivos</w:t>
-      </w:r>
-      <w:bookmarkEnd w:id="6"/>
-    </w:p>
-    <w:p>
-      <w:pPr>
-        <w:jc w:val="both"/>
-        <w:rPr>
-          <w:rFonts w:ascii="Arial" w:hAnsi="Arial" w:cs="Arial"/>
-        </w:rPr>
-      </w:pPr>
-    </w:p>
-    <w:p>
-      <w:pPr>
-        <w:jc w:val="both"/>
+      <w:r>
         <w:rPr>
           <w:rFonts w:ascii="Arial" w:hAnsi="Arial" w:cs="Arial"/>
           <w:lang w:val="es-ES"/>
         </w:rPr>
-      </w:pPr>
-      <w:r>
-        <w:rPr>
-          <w:rFonts w:ascii="Arial" w:hAnsi="Arial" w:cs="Arial"/>
-        </w:rPr>
-        <w:t xml:space="preserve">Objetivo General: </w:t>
-      </w:r>
-      <w:r>
-        <w:rPr>
-          <w:rFonts w:ascii="Arial" w:hAnsi="Arial" w:cs="Arial"/>
-          <w:lang w:val="es-ES"/>
-        </w:rPr>
-        <w:t>Identificar cuáles son las buenas prácticas al desarrollar y desplegar aplicaciones web en la actualidad</w:t>
-      </w:r>
-      <w:r>
-        <w:rPr>
-          <w:rFonts w:ascii="Arial" w:hAnsi="Arial" w:cs="Arial"/>
-          <w:lang w:val="es-ES"/>
-        </w:rPr>
-        <w:t xml:space="preserve"> usando el framework de desarrollo Django</w:t>
-      </w:r>
-      <w:r>
-        <w:rPr>
-          <w:rFonts w:ascii="Arial" w:hAnsi="Arial" w:cs="Arial"/>
-          <w:lang w:val="es-ES"/>
-        </w:rPr>
-        <w:t xml:space="preserve">; para minimizar los errores y vulnerabilidades de seguridad que se generan en estas </w:t>
-      </w:r>
-      <w:r>
-        <w:rPr>
-          <w:rFonts w:ascii="Arial" w:hAnsi="Arial" w:cs="Arial"/>
-          <w:lang w:val="es-ES"/>
-        </w:rPr>
-        <w:t>etapas,</w:t>
-      </w:r>
-      <w:r>
-        <w:rPr>
-          <w:rFonts w:ascii="Arial" w:hAnsi="Arial" w:cs="Arial"/>
-          <w:lang w:val="es-ES"/>
-        </w:rPr>
-        <w:t xml:space="preserve"> así como las vulnerabilidades o amenazas más comunes que presentan las aplicaciones web</w:t>
-      </w:r>
-      <w:r>
-        <w:rPr>
-          <w:rFonts w:ascii="Arial" w:hAnsi="Arial" w:cs="Arial"/>
-          <w:lang w:val="es-ES"/>
-        </w:rPr>
-        <w:t xml:space="preserve"> hoy en día</w:t>
-      </w:r>
-      <w:r>
-        <w:rPr>
-          <w:rFonts w:ascii="Arial" w:hAnsi="Arial" w:cs="Arial"/>
-          <w:lang w:val="es-ES"/>
-        </w:rPr>
-        <w:t>.</w:t>
+        <w:t>asi como los principales riesgos de seguridad que presentan las aplicaciones web actualmente, según como lo indica el proyecto OWASP.</w:t>
       </w:r>
     </w:p>
     <w:p>
@@ -2662,20 +2739,47 @@
           <w:rFonts w:ascii="Arial" w:eastAsia="ArialMT" w:hAnsi="Arial" w:cs="ArialMT"/>
           <w:szCs w:val="20"/>
         </w:rPr>
-        <w:t>ecopilar las buenas prácticas de desarrollar una aplicación web para minimizar los riesgos de seg</w:t>
+        <w:t xml:space="preserve">ecopilar las buenas prácticas de desarrollar </w:t>
       </w:r>
       <w:r>
         <w:rPr>
           <w:rFonts w:ascii="Arial" w:eastAsia="ArialMT" w:hAnsi="Arial" w:cs="ArialMT"/>
           <w:szCs w:val="20"/>
         </w:rPr>
-        <w:t>uridad, ya sea que se generen en esta etapa o de las vulnerabilidades más comunes que presentan las aplicaciones actualmente.</w:t>
-      </w:r>
-    </w:p>
-    <w:p>
-      <w:pPr>
-        <w:snapToGrid w:val="0"/>
-        <w:jc w:val="both"/>
+        <w:t>una aplicación web</w:t>
+      </w:r>
+      <w:r>
+        <w:rPr>
+          <w:rFonts w:ascii="Arial" w:eastAsia="ArialMT" w:hAnsi="Arial" w:cs="ArialMT"/>
+          <w:szCs w:val="20"/>
+        </w:rPr>
+        <w:t xml:space="preserve"> con Django</w:t>
+      </w:r>
+      <w:r>
+        <w:rPr>
+          <w:rFonts w:ascii="Arial" w:eastAsia="ArialMT" w:hAnsi="Arial" w:cs="ArialMT"/>
+          <w:szCs w:val="20"/>
+        </w:rPr>
+        <w:t xml:space="preserve"> y que a la vez logran contrarrestar </w:t>
+      </w:r>
+      <w:r>
+        <w:rPr>
+          <w:rFonts w:ascii="Arial" w:eastAsia="ArialMT" w:hAnsi="Arial" w:cs="ArialMT"/>
+          <w:szCs w:val="20"/>
+        </w:rPr>
+        <w:t>los principales riesgos</w:t>
+      </w:r>
+      <w:r>
+        <w:rPr>
+          <w:rFonts w:ascii="Arial" w:eastAsia="ArialMT" w:hAnsi="Arial" w:cs="ArialMT"/>
+          <w:szCs w:val="20"/>
+        </w:rPr>
+        <w:t xml:space="preserve"> de seguridad que nos indica el proyecto OWASP.</w:t>
+      </w:r>
+    </w:p>
+    <w:p>
+      <w:pPr>
+        <w:pStyle w:val="Prrafodelista"/>
         <w:rPr>
           <w:rFonts w:ascii="Arial" w:eastAsia="ArialMT" w:hAnsi="Arial" w:cs="ArialMT"/>
           <w:szCs w:val="20"/>
@@ -2729,7 +2833,28 @@
           <w:rFonts w:ascii="Arial" w:eastAsia="ArialMT" w:hAnsi="Arial" w:cs="ArialMT"/>
           <w:szCs w:val="20"/>
         </w:rPr>
-        <w:t xml:space="preserve"> para minimizar los riesgos de seguridad.</w:t>
+        <w:t xml:space="preserve"> con Django</w:t>
+      </w:r>
+      <w:r>
+        <w:rPr>
+          <w:rFonts w:ascii="Arial" w:eastAsia="ArialMT" w:hAnsi="Arial" w:cs="ArialMT"/>
+          <w:szCs w:val="20"/>
+        </w:rPr>
+        <w:t xml:space="preserve"> para minimizar los riesgos de seguridad</w:t>
+      </w:r>
+      <w:r>
+        <w:rPr>
+          <w:rFonts w:ascii="Arial" w:eastAsia="ArialMT" w:hAnsi="Arial" w:cs="ArialMT"/>
+          <w:szCs w:val="20"/>
+        </w:rPr>
+        <w:t xml:space="preserve"> que nos indica el proyecto OWASP</w:t>
+      </w:r>
+      <w:r>
+        <w:rPr>
+          <w:rFonts w:ascii="Arial" w:eastAsia="ArialMT" w:hAnsi="Arial" w:cs="ArialMT"/>
+          <w:szCs w:val="20"/>
+        </w:rPr>
+        <w:t>.</w:t>
       </w:r>
     </w:p>
     <w:p>
@@ -2792,7 +2917,7 @@
       <w:pPr>
         <w:pStyle w:val="Ttulo1"/>
       </w:pPr>
-      <w:bookmarkStart w:id="7" w:name="_Toc256256720"/>
+      <w:bookmarkStart w:id="6" w:name="_Toc256256720"/>
     </w:p>
     <w:p>
       <w:pPr>
@@ -2804,6 +2929,429 @@
       <w:r>
         <w:t>.- Antecedentes</w:t>
       </w:r>
+      <w:bookmarkEnd w:id="6"/>
+    </w:p>
+    <w:p>
+      <w:pPr>
+        <w:jc w:val="both"/>
+        <w:rPr>
+          <w:rFonts w:ascii="Arial" w:hAnsi="Arial" w:cs="Arial"/>
+        </w:rPr>
+      </w:pPr>
+    </w:p>
+    <w:p>
+      <w:pPr>
+        <w:jc w:val="both"/>
+        <w:rPr>
+          <w:rFonts w:ascii="Arial" w:hAnsi="Arial" w:cs="Arial"/>
+        </w:rPr>
+      </w:pPr>
+      <w:r>
+        <w:rPr>
+          <w:rFonts w:ascii="Arial" w:hAnsi="Arial" w:cs="Arial"/>
+        </w:rPr>
+        <w:t xml:space="preserve">El proyecto OWASP ha desarrollado durante varios años una guía completa para probar la seguridad de las aplicaciones web. </w:t>
+      </w:r>
+      <w:r>
+        <w:rPr>
+          <w:rFonts w:ascii="Arial" w:hAnsi="Arial" w:cs="Arial"/>
+        </w:rPr>
+        <w:t>La Guía de pruebas de</w:t>
+      </w:r>
+      <w:r>
+        <w:rPr>
+          <w:rFonts w:ascii="Arial" w:hAnsi="Arial" w:cs="Arial"/>
+        </w:rPr>
+        <w:t>scribe en detalle tanto el framework</w:t>
+      </w:r>
+      <w:r>
+        <w:rPr>
+          <w:rFonts w:ascii="Arial" w:hAnsi="Arial" w:cs="Arial"/>
+        </w:rPr>
+        <w:t xml:space="preserve"> de prueba general como las técnicas nece</w:t>
+      </w:r>
+      <w:r>
+        <w:rPr>
+          <w:rFonts w:ascii="Arial" w:hAnsi="Arial" w:cs="Arial"/>
+        </w:rPr>
+        <w:t>sarias para implementar el framework</w:t>
+      </w:r>
+      <w:r>
+        <w:rPr>
+          <w:rFonts w:ascii="Arial" w:hAnsi="Arial" w:cs="Arial"/>
+        </w:rPr>
+        <w:t xml:space="preserve"> en la práctica.</w:t>
+      </w:r>
+      <w:r>
+        <w:rPr>
+          <w:rFonts w:ascii="Arial" w:hAnsi="Arial" w:cs="Arial"/>
+        </w:rPr>
+        <w:t xml:space="preserve"> </w:t>
+      </w:r>
+      <w:r>
+        <w:rPr>
+          <w:rFonts w:ascii="Arial" w:hAnsi="Arial" w:cs="Arial"/>
+        </w:rPr>
+        <w:t>El objetivo de la</w:t>
+      </w:r>
+      <w:r>
+        <w:rPr>
+          <w:rFonts w:ascii="Arial" w:hAnsi="Arial" w:cs="Arial"/>
+        </w:rPr>
+        <w:t xml:space="preserve"> guía</w:t>
+      </w:r>
+      <w:r>
+        <w:rPr>
+          <w:rFonts w:ascii="Arial" w:hAnsi="Arial" w:cs="Arial"/>
+        </w:rPr>
+        <w:t xml:space="preserve"> es ayudar a las personas a comprender el qué, por qué, cuándo, dónde y cómo probar aplicaciones web.</w:t>
+      </w:r>
+      <w:r>
+        <w:rPr>
+          <w:rFonts w:ascii="Arial" w:hAnsi="Arial" w:cs="Arial"/>
+        </w:rPr>
+        <w:t xml:space="preserve"> </w:t>
+      </w:r>
+      <w:r>
+        <w:rPr>
+          <w:rFonts w:ascii="Arial" w:hAnsi="Arial" w:cs="Arial"/>
+        </w:rPr>
+        <w:t xml:space="preserve">Este </w:t>
+      </w:r>
+      <w:r>
+        <w:rPr>
+          <w:rFonts w:ascii="Arial" w:hAnsi="Arial" w:cs="Arial"/>
+        </w:rPr>
+        <w:t>framework</w:t>
+      </w:r>
+      <w:r>
+        <w:rPr>
+          <w:rFonts w:ascii="Arial" w:hAnsi="Arial" w:cs="Arial"/>
+        </w:rPr>
+        <w:t xml:space="preserve"> o guía</w:t>
+      </w:r>
+      <w:r>
+        <w:rPr>
+          <w:rFonts w:ascii="Arial" w:hAnsi="Arial" w:cs="Arial"/>
+        </w:rPr>
+        <w:t xml:space="preserve"> ayuda a las organizaciones a probar sus aplicaciones web para construir software confiable y seguro</w:t>
+      </w:r>
+      <w:r>
+        <w:rPr>
+          <w:rFonts w:ascii="Arial" w:hAnsi="Arial" w:cs="Arial"/>
+        </w:rPr>
+        <w:t xml:space="preserve">. Esta guía de pruebas está enfocada a todas las posibles </w:t>
+      </w:r>
+      <w:r>
+        <w:rPr>
+          <w:rFonts w:ascii="Arial" w:hAnsi="Arial" w:cs="Arial"/>
+        </w:rPr>
+        <w:t>funcionalidades que contiene una</w:t>
+      </w:r>
+      <w:r>
+        <w:rPr>
+          <w:rFonts w:ascii="Arial" w:hAnsi="Arial" w:cs="Arial"/>
+        </w:rPr>
+        <w:t xml:space="preserve"> aplicación web</w:t>
+      </w:r>
+      <w:r>
+        <w:rPr>
+          <w:rFonts w:ascii="Arial" w:hAnsi="Arial" w:cs="Arial"/>
+        </w:rPr>
+        <w:t xml:space="preserve"> y a diferencia de lo que nosotros planteamos conseguir; es que nosotros nos enfocamos en abordar las buenas prácticas de desarrollo y despliegue</w:t>
+      </w:r>
+      <w:r>
+        <w:rPr>
+          <w:rFonts w:ascii="Arial" w:hAnsi="Arial" w:cs="Arial"/>
+        </w:rPr>
+        <w:t xml:space="preserve"> en un framework específico para</w:t>
+      </w:r>
+      <w:r>
+        <w:rPr>
+          <w:rFonts w:ascii="Arial" w:hAnsi="Arial" w:cs="Arial"/>
+        </w:rPr>
+        <w:t xml:space="preserve"> contrarrestar o minimizar las vulnerabilidades más comunes que presenta una aplicación web actualmente.</w:t>
+      </w:r>
+    </w:p>
+    <w:p>
+      <w:pPr>
+        <w:jc w:val="both"/>
+        <w:rPr>
+          <w:rFonts w:ascii="Arial" w:hAnsi="Arial" w:cs="Arial"/>
+        </w:rPr>
+      </w:pPr>
+      <w:r>
+        <w:rPr>
+          <w:rFonts w:ascii="Arial" w:hAnsi="Arial" w:cs="Arial"/>
+        </w:rPr>
+        <w:fldChar w:fldCharType="begin" w:fldLock="1"/>
+      </w:r>
+      <w:r>
+        <w:rPr>
+          <w:rFonts w:ascii="Arial" w:hAnsi="Arial" w:cs="Arial"/>
+        </w:rPr>
+        <w:instrText>ADDIN CSL_CITATION {"citationItems":[{"id":"ITEM-1","itemData":{"DOI":"https://doi.org/10.1016/j.procs.2019.04.140","ISSN":"1877-0509","abstract":"The focus of this study is to find out repeatable features for large-scale enterprise web application production process related to based on OWASP security requirement list. As a result of a rigorous work including domain analysis for Java language and development frameworks and the examination of a large set of technical documents, 230 security qualitative metrics are discovered, under six categories. These security qualitative metrics are beneficial for security analysts as well as other parties such as designers, developers, and testers. The findings provide a developer/designer point of view and would help to make better decisions related to the environment set up, technology selection, and the architecture, design, and implementation details. As a result of this effort, the overall vulnerability level of the web applications would diminish significantly.","author":[{"dropping-particle":"","family":"Sönmez","given":"Ferda Özdemir","non-dropping-particle":"","parse-names":false,"suffix":""}],"container-title":"Procedia Computer Science","id":"ITEM-1","issued":{"date-parts":[["2019"]]},"page":"998-1003","title":"Security Qualitative Metrics for Open Web Application Security Project Compliance","type":"article-journal","volume":"151"},"uris":["http://www.mendeley.com/documents/?uuid=ebf5ea70-a510-4098-ac71-bb6e4784a87f"]}],"mendeley":{"formattedCitation":"(Sönmez, 2019)","plainTextFormattedCitation":"(Sönmez, 2019)","previouslyFormattedCitation":"(Sönmez, 2019)"},"properties":{"noteIndex":0},"schema":"https://github.com/citation-style-language/schema/raw/master/csl-citation.json"}</w:instrText>
+      </w:r>
+      <w:r>
+        <w:rPr>
+          <w:rFonts w:ascii="Arial" w:hAnsi="Arial" w:cs="Arial"/>
+        </w:rPr>
+        <w:fldChar w:fldCharType="separate"/>
+      </w:r>
+      <w:r>
+        <w:rPr>
+          <w:rFonts w:ascii="Arial" w:hAnsi="Arial" w:cs="Arial"/>
+          <w:noProof/>
+        </w:rPr>
+        <w:t>(Sönmez, 2019)</w:t>
+      </w:r>
+      <w:r>
+        <w:rPr>
+          <w:rFonts w:ascii="Arial" w:hAnsi="Arial" w:cs="Arial"/>
+        </w:rPr>
+        <w:fldChar w:fldCharType="end"/>
+      </w:r>
+      <w:r>
+        <w:rPr>
+          <w:rFonts w:ascii="Arial" w:hAnsi="Arial" w:cs="Arial"/>
+        </w:rPr>
+        <w:t xml:space="preserve"> provee una lista personalizada </w:t>
+      </w:r>
+      <w:r>
+        <w:rPr>
+          <w:rFonts w:ascii="Arial" w:hAnsi="Arial" w:cs="Arial"/>
+        </w:rPr>
+        <w:t>de elementos relacionados con el desarrollo de aplicaciones web que facilitarán las comprobaciones de análisis de cumplimiento de OWASP</w:t>
+      </w:r>
+      <w:r>
+        <w:rPr>
+          <w:rFonts w:ascii="Arial" w:hAnsi="Arial" w:cs="Arial"/>
+        </w:rPr>
+        <w:t>.</w:t>
+      </w:r>
+    </w:p>
+    <w:p>
+      <w:pPr>
+        <w:jc w:val="both"/>
+        <w:rPr>
+          <w:rFonts w:ascii="Arial" w:hAnsi="Arial" w:cs="Arial"/>
+        </w:rPr>
+      </w:pPr>
+      <w:r>
+        <w:rPr>
+          <w:rFonts w:ascii="Arial" w:hAnsi="Arial" w:cs="Arial"/>
+        </w:rPr>
+        <w:fldChar w:fldCharType="begin" w:fldLock="1"/>
+      </w:r>
+      <w:r>
+        <w:rPr>
+          <w:rFonts w:ascii="Arial" w:hAnsi="Arial" w:cs="Arial"/>
+        </w:rPr>
+        <w:instrText>ADDIN CSL_CITATION {"citationItems":[{"id":"ITEM-1","itemData":{"DOI":"https://doi.org/10.1016/j.scico.2014.12.004","ISSN":"0167-6423","abstract":"Choosing the Web framework that best fits the requirements is not an easy task for developers. Several frameworks now exist to develop Web applications, such as Struts, JSF, Ruby on Rails, Grails, CakePHP, Django, and Catalyst. However, Lift is a relatively new framework that emerged in 2007 for the Scala programming language and which promises a great number of advantages and additional features. Companies such as Siemens© and IBM®, as well as social networks such as Twitter® and Foursquare®, have now begun to develop their applications by using Scala and Lift. Best practices are activities, technical or important issues identified by users in a specific context, and which have rendered excellent service and are expected to achieve similar results in similar situations. Each framework has its own best practices whose aim is to facilitate the development of Web applications. However, there is no current comparative analysis that identifies the best practices for Web frameworks. Thus, as its salient contribution, this paper identifies a set of best practices for Web frameworks. Afterwards, these best practices were analyzed and discussed in terms of developing Lift-based Web applications. The identification of these best practices would allow developers to construct more interactive and efficient Lift-based Web applications, integrating features of Web 2.0 technologies with less effort and exploiting the frameworks' benefits. In addition, this paper contains a comparative analysis with Web frameworks such as JSF, Struts, CakePHP, Ruby on Rails, Lift, Django, and Catalyst. Finally, as proof of concept, a set of Lift-based Web applications were developed for this paper by applying best practices such as actors, lazy loading, Comet support, SiteMap, Wiring, HyperText Markup Language, version 5 (HTML5) support, and parallel rendering.","author":[{"dropping-particle":"","family":"Salas-Zárate","given":"María del Pilar","non-dropping-particle":"","parse-names":false,"suffix":""},{"dropping-particle":"","family":"Alor-Hernández","given":"Giner","non-dropping-particle":"","parse-names":false,"suffix":""},{"dropping-particle":"","family":"Valencia-García","given":"Rafael","non-dropping-particle":"","parse-names":false,"suffix":""},{"dropping-particle":"","family":"Rodríguez-Mazahua","given":"Lisbeth","non-dropping-particle":"","parse-names":false,"suffix":""},{"dropping-particle":"","family":"Rodríguez-González","given":"Alejandro","non-dropping-particle":"","parse-names":false,"suffix":""},{"dropping-particle":"","family":"López Cuadrado","given":"José Luis","non-dropping-particle":"","parse-names":false,"suffix":""}],"container-title":"Science of Computer Programming","id":"ITEM-1","issued":{"date-parts":[["2015"]]},"page":"1-19","title":"Analyzing best practices on Web development frameworks: The lift approach","type":"article-journal","volume":"102"},"uris":["http://www.mendeley.com/documents/?uuid=05e35d09-cf3a-45c9-9e2a-89b729ef77ca"]}],"mendeley":{"formattedCitation":"(Salas-Zárate et al., 2015)","plainTextFormattedCitation":"(Salas-Zárate et al., 2015)","previouslyFormattedCitation":"(Salas-Zárate et al., 2015)"},"properties":{"noteIndex":0},"schema":"https://github.com/citation-style-language/schema/raw/master/csl-citation.json"}</w:instrText>
+      </w:r>
+      <w:r>
+        <w:rPr>
+          <w:rFonts w:ascii="Arial" w:hAnsi="Arial" w:cs="Arial"/>
+        </w:rPr>
+        <w:fldChar w:fldCharType="separate"/>
+      </w:r>
+      <w:r>
+        <w:rPr>
+          <w:rFonts w:ascii="Arial" w:hAnsi="Arial" w:cs="Arial"/>
+          <w:noProof/>
+        </w:rPr>
+        <w:t>(Salas-Zárate et al., 2015)</w:t>
+      </w:r>
+      <w:r>
+        <w:rPr>
+          <w:rFonts w:ascii="Arial" w:hAnsi="Arial" w:cs="Arial"/>
+        </w:rPr>
+        <w:fldChar w:fldCharType="end"/>
+      </w:r>
+      <w:r>
+        <w:rPr>
+          <w:rFonts w:ascii="Arial" w:hAnsi="Arial" w:cs="Arial"/>
+        </w:rPr>
+        <w:t xml:space="preserve"> </w:t>
+      </w:r>
+      <w:r>
+        <w:rPr>
+          <w:rFonts w:ascii="Arial" w:hAnsi="Arial" w:cs="Arial"/>
+        </w:rPr>
+        <w:t>proporcio</w:t>
+      </w:r>
+      <w:r>
+        <w:rPr>
+          <w:rFonts w:ascii="Arial" w:hAnsi="Arial" w:cs="Arial"/>
+        </w:rPr>
+        <w:t>na una comparación de ocho frameworks</w:t>
+      </w:r>
+      <w:r>
+        <w:rPr>
+          <w:rFonts w:ascii="Arial" w:hAnsi="Arial" w:cs="Arial"/>
+        </w:rPr>
+        <w:t xml:space="preserve"> web en términos de sus mejores prácticas. </w:t>
+      </w:r>
+      <w:r>
+        <w:rPr>
+          <w:rFonts w:ascii="Arial" w:hAnsi="Arial" w:cs="Arial"/>
+        </w:rPr>
+        <w:t xml:space="preserve">El uso de las mejores prácticas </w:t>
+      </w:r>
+      <w:r>
+        <w:rPr>
+          <w:rFonts w:ascii="Arial" w:hAnsi="Arial" w:cs="Arial"/>
+        </w:rPr>
+        <w:t>per</w:t>
+      </w:r>
+      <w:r>
+        <w:rPr>
+          <w:rFonts w:ascii="Arial" w:hAnsi="Arial" w:cs="Arial"/>
+        </w:rPr>
+        <w:t xml:space="preserve">mite el desarrollo de aplicaciones web mejores y más eficientes. Y dice que las </w:t>
+      </w:r>
+      <w:r>
+        <w:rPr>
+          <w:rFonts w:ascii="Arial" w:hAnsi="Arial" w:cs="Arial"/>
+        </w:rPr>
+        <w:t>aplicaciones web se desarrollaron de manera interactiva, intuitiva y segura, mejorando el esfuerzo de desarrollo y reduciendo el tiempo de desarrollo</w:t>
+      </w:r>
+      <w:r>
+        <w:rPr>
+          <w:rFonts w:ascii="Arial" w:hAnsi="Arial" w:cs="Arial"/>
+        </w:rPr>
+        <w:t xml:space="preserve">. </w:t>
+      </w:r>
+      <w:r>
+        <w:rPr>
+          <w:rFonts w:ascii="Arial" w:hAnsi="Arial" w:cs="Arial"/>
+        </w:rPr>
+        <w:t>Por lo tanto, las mejores prácticas son esenciales para la comunidad de ingenieros de software, ya que ayudan a disminuir los errores en la fase de implementación.</w:t>
+      </w:r>
+    </w:p>
+    <w:p>
+      <w:pPr>
+        <w:jc w:val="both"/>
+        <w:rPr>
+          <w:rFonts w:ascii="Arial" w:hAnsi="Arial" w:cs="Arial"/>
+        </w:rPr>
+      </w:pPr>
+    </w:p>
+    <w:p>
+      <w:pPr>
+        <w:jc w:val="both"/>
+        <w:rPr>
+          <w:rFonts w:ascii="Arial" w:hAnsi="Arial" w:cs="Arial"/>
+        </w:rPr>
+      </w:pPr>
+    </w:p>
+    <w:p>
+      <w:pPr>
+        <w:jc w:val="both"/>
+        <w:rPr>
+          <w:rFonts w:ascii="Arial" w:hAnsi="Arial" w:cs="Arial"/>
+        </w:rPr>
+      </w:pPr>
+    </w:p>
+    <w:p>
+      <w:pPr>
+        <w:jc w:val="both"/>
+        <w:rPr>
+          <w:rFonts w:ascii="Arial" w:hAnsi="Arial" w:cs="Arial"/>
+        </w:rPr>
+      </w:pPr>
+    </w:p>
+    <w:p>
+      <w:pPr>
+        <w:jc w:val="both"/>
+        <w:rPr>
+          <w:rFonts w:ascii="Arial" w:hAnsi="Arial" w:cs="Arial"/>
+        </w:rPr>
+      </w:pPr>
+    </w:p>
+    <w:p>
+      <w:pPr>
+        <w:jc w:val="both"/>
+        <w:rPr>
+          <w:rFonts w:ascii="Arial" w:hAnsi="Arial" w:cs="Arial"/>
+        </w:rPr>
+      </w:pPr>
+    </w:p>
+    <w:p>
+      <w:pPr>
+        <w:jc w:val="both"/>
+        <w:rPr>
+          <w:rFonts w:ascii="Arial" w:hAnsi="Arial" w:cs="Arial"/>
+        </w:rPr>
+      </w:pPr>
+    </w:p>
+    <w:p>
+      <w:pPr>
+        <w:jc w:val="both"/>
+        <w:rPr>
+          <w:rFonts w:ascii="Arial" w:hAnsi="Arial" w:cs="Arial"/>
+        </w:rPr>
+      </w:pPr>
+    </w:p>
+    <w:p>
+      <w:pPr>
+        <w:jc w:val="both"/>
+        <w:rPr>
+          <w:rFonts w:ascii="Arial" w:hAnsi="Arial" w:cs="Arial"/>
+        </w:rPr>
+      </w:pPr>
+    </w:p>
+    <w:p>
+      <w:pPr>
+        <w:jc w:val="both"/>
+        <w:rPr>
+          <w:rFonts w:ascii="Arial" w:hAnsi="Arial" w:cs="Arial"/>
+        </w:rPr>
+      </w:pPr>
+    </w:p>
+    <w:p>
+      <w:pPr>
+        <w:jc w:val="both"/>
+        <w:rPr>
+          <w:rFonts w:ascii="Arial" w:hAnsi="Arial" w:cs="Arial"/>
+        </w:rPr>
+      </w:pPr>
+    </w:p>
+    <w:p>
+      <w:pPr>
+        <w:jc w:val="both"/>
+        <w:rPr>
+          <w:rFonts w:ascii="Arial" w:hAnsi="Arial" w:cs="Arial"/>
+        </w:rPr>
+      </w:pPr>
+    </w:p>
+    <w:p>
+      <w:pPr>
+        <w:jc w:val="both"/>
+        <w:rPr>
+          <w:rFonts w:ascii="Arial" w:hAnsi="Arial" w:cs="Arial"/>
+        </w:rPr>
+      </w:pPr>
+    </w:p>
+    <w:p>
+      <w:pPr>
+        <w:jc w:val="both"/>
+        <w:rPr>
+          <w:rFonts w:ascii="Arial" w:hAnsi="Arial" w:cs="Arial"/>
+        </w:rPr>
+      </w:pPr>
+    </w:p>
+    <w:p>
+      <w:pPr>
+        <w:pStyle w:val="Ttulo1"/>
+      </w:pPr>
+      <w:bookmarkStart w:id="7" w:name="_Toc256256721"/>
+      <w:r>
+        <w:t>8</w:t>
+      </w:r>
+      <w:r>
+        <w:t>.- Hipótesis</w:t>
+      </w:r>
       <w:bookmarkEnd w:id="7"/>
     </w:p>
     <w:p>
@@ -2825,372 +3373,141 @@
         <w:rPr>
           <w:rFonts w:ascii="Arial" w:hAnsi="Arial" w:cs="Arial"/>
         </w:rPr>
-        <w:t xml:space="preserve">El proyecto OWASP ha desarrollado durante varios años una guía completa para probar la seguridad de las aplicaciones web. </w:t>
-      </w:r>
-      <w:r>
-        <w:rPr>
-          <w:rFonts w:ascii="Arial" w:hAnsi="Arial" w:cs="Arial"/>
-        </w:rPr>
-        <w:t>La Guía de pruebas de</w:t>
-      </w:r>
-      <w:r>
-        <w:rPr>
-          <w:rFonts w:ascii="Arial" w:hAnsi="Arial" w:cs="Arial"/>
-        </w:rPr>
-        <w:t>scribe en detalle tanto el framework</w:t>
-      </w:r>
-      <w:r>
-        <w:rPr>
-          <w:rFonts w:ascii="Arial" w:hAnsi="Arial" w:cs="Arial"/>
-        </w:rPr>
-        <w:t xml:space="preserve"> de prueba general como las técnicas nece</w:t>
-      </w:r>
-      <w:r>
-        <w:rPr>
-          <w:rFonts w:ascii="Arial" w:hAnsi="Arial" w:cs="Arial"/>
-        </w:rPr>
-        <w:t>sarias para implementar el framework</w:t>
-      </w:r>
-      <w:r>
-        <w:rPr>
-          <w:rFonts w:ascii="Arial" w:hAnsi="Arial" w:cs="Arial"/>
-        </w:rPr>
-        <w:t xml:space="preserve"> en la práctica.</w:t>
-      </w:r>
-      <w:r>
-        <w:rPr>
-          <w:rFonts w:ascii="Arial" w:hAnsi="Arial" w:cs="Arial"/>
-        </w:rPr>
-        <w:t xml:space="preserve"> </w:t>
-      </w:r>
-      <w:r>
-        <w:rPr>
-          <w:rFonts w:ascii="Arial" w:hAnsi="Arial" w:cs="Arial"/>
-        </w:rPr>
-        <w:t>El objetivo de la</w:t>
-      </w:r>
-      <w:r>
-        <w:rPr>
-          <w:rFonts w:ascii="Arial" w:hAnsi="Arial" w:cs="Arial"/>
-        </w:rPr>
-        <w:t xml:space="preserve"> guía</w:t>
-      </w:r>
-      <w:r>
-        <w:rPr>
-          <w:rFonts w:ascii="Arial" w:hAnsi="Arial" w:cs="Arial"/>
-        </w:rPr>
-        <w:t xml:space="preserve"> es ayudar a las personas a comprender el qué, por qué, cuándo, dónde y cómo probar aplicaciones web.</w:t>
-      </w:r>
-      <w:r>
-        <w:rPr>
-          <w:rFonts w:ascii="Arial" w:hAnsi="Arial" w:cs="Arial"/>
-        </w:rPr>
-        <w:t xml:space="preserve"> </w:t>
-      </w:r>
-      <w:r>
-        <w:rPr>
-          <w:rFonts w:ascii="Arial" w:hAnsi="Arial" w:cs="Arial"/>
-        </w:rPr>
-        <w:t xml:space="preserve">Este </w:t>
-      </w:r>
-      <w:r>
-        <w:rPr>
-          <w:rFonts w:ascii="Arial" w:hAnsi="Arial" w:cs="Arial"/>
-        </w:rPr>
-        <w:t>framework</w:t>
-      </w:r>
-      <w:r>
-        <w:rPr>
-          <w:rFonts w:ascii="Arial" w:hAnsi="Arial" w:cs="Arial"/>
-        </w:rPr>
-        <w:t xml:space="preserve"> o guía</w:t>
-      </w:r>
-      <w:r>
-        <w:rPr>
-          <w:rFonts w:ascii="Arial" w:hAnsi="Arial" w:cs="Arial"/>
-        </w:rPr>
-        <w:t xml:space="preserve"> ayuda a las organizaciones a probar sus aplicaciones web para construir software confiable y seguro</w:t>
-      </w:r>
-      <w:r>
-        <w:rPr>
-          <w:rFonts w:ascii="Arial" w:hAnsi="Arial" w:cs="Arial"/>
-        </w:rPr>
-        <w:t xml:space="preserve">. Esta guía de pruebas está enfocada a todas las posibles </w:t>
-      </w:r>
-      <w:r>
-        <w:rPr>
-          <w:rFonts w:ascii="Arial" w:hAnsi="Arial" w:cs="Arial"/>
-        </w:rPr>
-        <w:t>funcionalidades que contiene una</w:t>
-      </w:r>
-      <w:r>
-        <w:rPr>
-          <w:rFonts w:ascii="Arial" w:hAnsi="Arial" w:cs="Arial"/>
-        </w:rPr>
-        <w:t xml:space="preserve"> aplicación web</w:t>
-      </w:r>
-      <w:r>
-        <w:rPr>
-          <w:rFonts w:ascii="Arial" w:hAnsi="Arial" w:cs="Arial"/>
-        </w:rPr>
-        <w:t xml:space="preserve"> y a diferencia de lo que nosotros planteamos conseguir; es que nosotros nos enfocamos en abordar las buenas prácticas de desarrollo y despliegue</w:t>
-      </w:r>
-      <w:r>
-        <w:rPr>
-          <w:rFonts w:ascii="Arial" w:hAnsi="Arial" w:cs="Arial"/>
-        </w:rPr>
-        <w:t xml:space="preserve"> en un framework específico para</w:t>
-      </w:r>
-      <w:r>
-        <w:rPr>
-          <w:rFonts w:ascii="Arial" w:hAnsi="Arial" w:cs="Arial"/>
-        </w:rPr>
-        <w:t xml:space="preserve"> contrarrestar o minimizar las vulnerabilidades más comunes que presenta una aplicación web actualmente.</w:t>
-      </w:r>
-    </w:p>
-    <w:p>
-      <w:pPr>
-        <w:jc w:val="both"/>
-        <w:rPr>
-          <w:rFonts w:ascii="Arial" w:hAnsi="Arial" w:cs="Arial"/>
-        </w:rPr>
-      </w:pPr>
-      <w:r>
-        <w:rPr>
-          <w:rFonts w:ascii="Arial" w:hAnsi="Arial" w:cs="Arial"/>
-        </w:rPr>
-        <w:fldChar w:fldCharType="begin" w:fldLock="1"/>
-      </w:r>
-      <w:r>
-        <w:rPr>
-          <w:rFonts w:ascii="Arial" w:hAnsi="Arial" w:cs="Arial"/>
-        </w:rPr>
-        <w:instrText>ADDIN CSL_CITATION {"citationItems":[{"id":"ITEM-1","itemData":{"DOI":"https://doi.org/10.1016/j.procs.2019.04.140","ISSN":"1877-0509","abstract":"The focus of this study is to find out repeatable features for large-scale enterprise web application production process related to based on OWASP security requirement list. As a result of a rigorous work including domain analysis for Java language and development frameworks and the examination of a large set of technical documents, 230 security qualitative metrics are discovered, under six categories. These security qualitative metrics are beneficial for security analysts as well as other parties such as designers, developers, and testers. The findings provide a developer/designer point of view and would help to make better decisions related to the environment set up, technology selection, and the architecture, design, and implementation details. As a result of this effort, the overall vulnerability level of the web applications would diminish significantly.","author":[{"dropping-particle":"","family":"Sönmez","given":"Ferda Özdemir","non-dropping-particle":"","parse-names":false,"suffix":""}],"container-title":"Procedia Computer Science","id":"ITEM-1","issued":{"date-parts":[["2019"]]},"page":"998-1003","title":"Security Qualitative Metrics for Open Web Application Security Project Compliance","type":"article-journal","volume":"151"},"uris":["http://www.mendeley.com/documents/?uuid=ebf5ea70-a510-4098-ac71-bb6e4784a87f"]}],"mendeley":{"formattedCitation":"(Sönmez, 2019)","plainTextFormattedCitation":"(Sönmez, 2019)","previouslyFormattedCitation":"(Sönmez, 2019)"},"properties":{"noteIndex":0},"schema":"https://github.com/citation-style-language/schema/raw/master/csl-citation.json"}</w:instrText>
-      </w:r>
-      <w:r>
-        <w:rPr>
-          <w:rFonts w:ascii="Arial" w:hAnsi="Arial" w:cs="Arial"/>
-        </w:rPr>
-        <w:fldChar w:fldCharType="separate"/>
-      </w:r>
-      <w:r>
-        <w:rPr>
-          <w:rFonts w:ascii="Arial" w:hAnsi="Arial" w:cs="Arial"/>
-          <w:noProof/>
-        </w:rPr>
-        <w:t>(Sönmez, 2019)</w:t>
-      </w:r>
-      <w:r>
-        <w:rPr>
-          <w:rFonts w:ascii="Arial" w:hAnsi="Arial" w:cs="Arial"/>
-        </w:rPr>
-        <w:fldChar w:fldCharType="end"/>
-      </w:r>
-      <w:r>
-        <w:rPr>
-          <w:rFonts w:ascii="Arial" w:hAnsi="Arial" w:cs="Arial"/>
-        </w:rPr>
-        <w:t xml:space="preserve"> provee una lista personalizada </w:t>
-      </w:r>
-      <w:r>
-        <w:rPr>
-          <w:rFonts w:ascii="Arial" w:hAnsi="Arial" w:cs="Arial"/>
-        </w:rPr>
-        <w:t>de elementos relacionados con el desarrollo de aplicaciones web que facilitarán las comprobaciones de análisis de cumplimiento de OWASP</w:t>
-      </w:r>
-      <w:r>
-        <w:rPr>
-          <w:rFonts w:ascii="Arial" w:hAnsi="Arial" w:cs="Arial"/>
-        </w:rPr>
-        <w:t>.</w:t>
-      </w:r>
-    </w:p>
-    <w:p>
-      <w:pPr>
-        <w:jc w:val="both"/>
-        <w:rPr>
-          <w:rFonts w:ascii="Arial" w:hAnsi="Arial" w:cs="Arial"/>
-        </w:rPr>
-      </w:pPr>
-      <w:r>
-        <w:rPr>
-          <w:rFonts w:ascii="Arial" w:hAnsi="Arial" w:cs="Arial"/>
-        </w:rPr>
-        <w:fldChar w:fldCharType="begin" w:fldLock="1"/>
-      </w:r>
-      <w:r>
-        <w:rPr>
-          <w:rFonts w:ascii="Arial" w:hAnsi="Arial" w:cs="Arial"/>
-        </w:rPr>
-        <w:instrText>ADDIN CSL_CITATION {"citationItems":[{"id":"ITEM-1","itemData":{"DOI":"https://doi.org/10.1016/j.scico.2014.12.004","ISSN":"0167-6423","abstract":"Choosing the Web framework that best fits the requirements is not an easy task for developers. Several frameworks now exist to develop Web applications, such as Struts, JSF, Ruby on Rails, Grails, CakePHP, Django, and Catalyst. However, Lift is a relatively new framework that emerged in 2007 for the Scala programming language and which promises a great number of advantages and additional features. Companies such as Siemens© and IBM®, as well as social networks such as Twitter® and Foursquare®, have now begun to develop their applications by using Scala and Lift. Best practices are activities, technical or important issues identified by users in a specific context, and which have rendered excellent service and are expected to achieve similar results in similar situations. Each framework has its own best practices whose aim is to facilitate the development of Web applications. However, there is no current comparative analysis that identifies the best practices for Web frameworks. Thus, as its salient contribution, this paper identifies a set of best practices for Web frameworks. Afterwards, these best practices were analyzed and discussed in terms of developing Lift-based Web applications. The identification of these best practices would allow developers to construct more interactive and efficient Lift-based Web applications, integrating features of Web 2.0 technologies with less effort and exploiting the frameworks' benefits. In addition, this paper contains a comparative analysis with Web frameworks such as JSF, Struts, CakePHP, Ruby on Rails, Lift, Django, and Catalyst. Finally, as proof of concept, a set of Lift-based Web applications were developed for this paper by applying best practices such as actors, lazy loading, Comet support, SiteMap, Wiring, HyperText Markup Language, version 5 (HTML5) support, and parallel rendering.","author":[{"dropping-particle":"","family":"Salas-Zárate","given":"María del Pilar","non-dropping-particle":"","parse-names":false,"suffix":""},{"dropping-particle":"","family":"Alor-Hernández","given":"Giner","non-dropping-particle":"","parse-names":false,"suffix":""},{"dropping-particle":"","family":"Valencia-García","given":"Rafael","non-dropping-particle":"","parse-names":false,"suffix":""},{"dropping-particle":"","family":"Rodríguez-Mazahua","given":"Lisbeth","non-dropping-particle":"","parse-names":false,"suffix":""},{"dropping-particle":"","family":"Rodríguez-González","given":"Alejandro","non-dropping-particle":"","parse-names":false,"suffix":""},{"dropping-particle":"","family":"López Cuadrado","given":"José Luis","non-dropping-particle":"","parse-names":false,"suffix":""}],"container-title":"Science of Computer Programming","id":"ITEM-1","issued":{"date-parts":[["2015"]]},"page":"1-19","title":"Analyzing best practices on Web development frameworks: The lift approach","type":"article-journal","volume":"102"},"uris":["http://www.mendeley.com/documents/?uuid=05e35d09-cf3a-45c9-9e2a-89b729ef77ca"]}],"mendeley":{"formattedCitation":"(Salas-Zárate et al., 2015)","plainTextFormattedCitation":"(Salas-Zárate et al., 2015)","previouslyFormattedCitation":"(Salas-Zárate et al., 2015)"},"properties":{"noteIndex":0},"schema":"https://github.com/citation-style-language/schema/raw/master/csl-citation.json"}</w:instrText>
-      </w:r>
-      <w:r>
-        <w:rPr>
-          <w:rFonts w:ascii="Arial" w:hAnsi="Arial" w:cs="Arial"/>
-        </w:rPr>
-        <w:fldChar w:fldCharType="separate"/>
-      </w:r>
-      <w:r>
-        <w:rPr>
-          <w:rFonts w:ascii="Arial" w:hAnsi="Arial" w:cs="Arial"/>
-          <w:noProof/>
-        </w:rPr>
-        <w:t>(Salas-Zárate et al., 2015)</w:t>
-      </w:r>
-      <w:r>
-        <w:rPr>
-          <w:rFonts w:ascii="Arial" w:hAnsi="Arial" w:cs="Arial"/>
-        </w:rPr>
-        <w:fldChar w:fldCharType="end"/>
-      </w:r>
-      <w:r>
-        <w:rPr>
-          <w:rFonts w:ascii="Arial" w:hAnsi="Arial" w:cs="Arial"/>
-        </w:rPr>
-        <w:t xml:space="preserve"> </w:t>
-      </w:r>
-      <w:r>
-        <w:rPr>
-          <w:rFonts w:ascii="Arial" w:hAnsi="Arial" w:cs="Arial"/>
-        </w:rPr>
-        <w:t>proporcio</w:t>
-      </w:r>
-      <w:r>
-        <w:rPr>
-          <w:rFonts w:ascii="Arial" w:hAnsi="Arial" w:cs="Arial"/>
-        </w:rPr>
-        <w:t>na una comparación de ocho frameworks</w:t>
-      </w:r>
-      <w:r>
-        <w:rPr>
-          <w:rFonts w:ascii="Arial" w:hAnsi="Arial" w:cs="Arial"/>
-        </w:rPr>
-        <w:t xml:space="preserve"> web en términos de sus mejores prácticas. </w:t>
-      </w:r>
-      <w:r>
-        <w:rPr>
-          <w:rFonts w:ascii="Arial" w:hAnsi="Arial" w:cs="Arial"/>
-        </w:rPr>
-        <w:t xml:space="preserve">El uso de las mejores prácticas </w:t>
-      </w:r>
-      <w:r>
-        <w:rPr>
-          <w:rFonts w:ascii="Arial" w:hAnsi="Arial" w:cs="Arial"/>
-        </w:rPr>
-        <w:t>per</w:t>
-      </w:r>
-      <w:r>
-        <w:rPr>
-          <w:rFonts w:ascii="Arial" w:hAnsi="Arial" w:cs="Arial"/>
-        </w:rPr>
-        <w:t xml:space="preserve">mite el desarrollo de aplicaciones web mejores y más eficientes. Y dice que las </w:t>
-      </w:r>
-      <w:r>
-        <w:rPr>
-          <w:rFonts w:ascii="Arial" w:hAnsi="Arial" w:cs="Arial"/>
-        </w:rPr>
-        <w:t>aplicaciones web se desarrollaron de manera interactiva, intuitiva y segura, mejorando el esfuerzo de desarrollo y reduciendo el tiempo de desarrollo</w:t>
-      </w:r>
-      <w:r>
-        <w:rPr>
-          <w:rFonts w:ascii="Arial" w:hAnsi="Arial" w:cs="Arial"/>
-        </w:rPr>
-        <w:t xml:space="preserve">. </w:t>
-      </w:r>
-      <w:r>
-        <w:rPr>
-          <w:rFonts w:ascii="Arial" w:hAnsi="Arial" w:cs="Arial"/>
-        </w:rPr>
-        <w:t>Por lo tanto, las mejores prácticas son esenciales para la comunidad de ingenieros de software, ya que ayudan a disminuir los errores en la fase de implementación.</w:t>
-      </w:r>
-    </w:p>
-    <w:p>
-      <w:pPr>
-        <w:jc w:val="both"/>
-        <w:rPr>
-          <w:rFonts w:ascii="Arial" w:hAnsi="Arial" w:cs="Arial"/>
-        </w:rPr>
-      </w:pPr>
-    </w:p>
-    <w:p>
-      <w:pPr>
-        <w:jc w:val="both"/>
-        <w:rPr>
-          <w:rFonts w:ascii="Arial" w:hAnsi="Arial" w:cs="Arial"/>
-        </w:rPr>
-      </w:pPr>
-    </w:p>
-    <w:p>
-      <w:pPr>
-        <w:jc w:val="both"/>
-        <w:rPr>
-          <w:rFonts w:ascii="Arial" w:hAnsi="Arial" w:cs="Arial"/>
-        </w:rPr>
-      </w:pPr>
-    </w:p>
-    <w:p>
-      <w:pPr>
-        <w:jc w:val="both"/>
-        <w:rPr>
-          <w:rFonts w:ascii="Arial" w:hAnsi="Arial" w:cs="Arial"/>
-        </w:rPr>
-      </w:pPr>
-    </w:p>
-    <w:p>
-      <w:pPr>
-        <w:jc w:val="both"/>
-        <w:rPr>
-          <w:rFonts w:ascii="Arial" w:hAnsi="Arial" w:cs="Arial"/>
-        </w:rPr>
-      </w:pPr>
-    </w:p>
-    <w:p>
-      <w:pPr>
-        <w:jc w:val="both"/>
-        <w:rPr>
-          <w:rFonts w:ascii="Arial" w:hAnsi="Arial" w:cs="Arial"/>
-        </w:rPr>
-      </w:pPr>
-    </w:p>
-    <w:p>
-      <w:pPr>
-        <w:jc w:val="both"/>
-        <w:rPr>
-          <w:rFonts w:ascii="Arial" w:hAnsi="Arial" w:cs="Arial"/>
-        </w:rPr>
-      </w:pPr>
-    </w:p>
-    <w:p>
-      <w:pPr>
-        <w:jc w:val="both"/>
-        <w:rPr>
-          <w:rFonts w:ascii="Arial" w:hAnsi="Arial" w:cs="Arial"/>
-        </w:rPr>
-      </w:pPr>
-    </w:p>
-    <w:p>
-      <w:pPr>
-        <w:jc w:val="both"/>
-        <w:rPr>
-          <w:rFonts w:ascii="Arial" w:hAnsi="Arial" w:cs="Arial"/>
-        </w:rPr>
-      </w:pPr>
-    </w:p>
-    <w:p>
-      <w:pPr>
-        <w:jc w:val="both"/>
-        <w:rPr>
-          <w:rFonts w:ascii="Arial" w:hAnsi="Arial" w:cs="Arial"/>
-        </w:rPr>
-      </w:pPr>
-    </w:p>
-    <w:p>
-      <w:pPr>
-        <w:jc w:val="both"/>
-        <w:rPr>
-          <w:rFonts w:ascii="Arial" w:hAnsi="Arial" w:cs="Arial"/>
-        </w:rPr>
-      </w:pPr>
+        <w:t>Algunas de las preguntas que resolveremos son las siguientes:</w:t>
+      </w:r>
+    </w:p>
+    <w:p>
+      <w:pPr>
+        <w:jc w:val="both"/>
+        <w:rPr>
+          <w:rFonts w:ascii="Arial" w:hAnsi="Arial" w:cs="Arial"/>
+          <w:lang w:val="es-ES"/>
+        </w:rPr>
+      </w:pPr>
+      <w:r>
+        <w:rPr>
+          <w:rFonts w:ascii="Arial" w:hAnsi="Arial" w:cs="Arial"/>
+          <w:lang w:val="es-ES"/>
+        </w:rPr>
+        <w:t>Q1: ¿Cuáles son los principales riesgos de seguridad en una aplicación web en la actualidad?</w:t>
+      </w:r>
+    </w:p>
+    <w:p>
+      <w:pPr>
+        <w:jc w:val="both"/>
+        <w:rPr>
+          <w:rFonts w:ascii="Arial" w:hAnsi="Arial" w:cs="Arial"/>
+          <w:lang w:val="es-ES"/>
+        </w:rPr>
+      </w:pPr>
+    </w:p>
+    <w:p>
+      <w:pPr>
+        <w:jc w:val="both"/>
+        <w:rPr>
+          <w:rFonts w:ascii="Arial" w:hAnsi="Arial" w:cs="Arial"/>
+          <w:lang w:val="es-ES"/>
+        </w:rPr>
+      </w:pPr>
+      <w:r>
+        <w:rPr>
+          <w:rFonts w:ascii="Arial" w:hAnsi="Arial" w:cs="Arial"/>
+          <w:lang w:val="es-ES"/>
+        </w:rPr>
+        <w:t>Q2: ¿Cuáles son las buenas práct</w:t>
+      </w:r>
+      <w:r>
+        <w:rPr>
+          <w:rFonts w:ascii="Arial" w:hAnsi="Arial" w:cs="Arial"/>
+          <w:lang w:val="es-ES"/>
+        </w:rPr>
+        <w:t>icas en el desarrollo de una aplicación</w:t>
+      </w:r>
+      <w:r>
+        <w:rPr>
+          <w:rFonts w:ascii="Arial" w:hAnsi="Arial" w:cs="Arial"/>
+          <w:lang w:val="es-ES"/>
+        </w:rPr>
+        <w:t xml:space="preserve"> web para minimizar o prevenir</w:t>
+      </w:r>
+      <w:r>
+        <w:rPr>
+          <w:rFonts w:ascii="Arial" w:hAnsi="Arial" w:cs="Arial"/>
+          <w:lang w:val="es-ES"/>
+        </w:rPr>
+        <w:t xml:space="preserve"> los principales riesgos de seguridad?</w:t>
+      </w:r>
+    </w:p>
+    <w:p>
+      <w:pPr>
+        <w:jc w:val="both"/>
+        <w:rPr>
+          <w:rFonts w:ascii="Arial" w:hAnsi="Arial" w:cs="Arial"/>
+          <w:lang w:val="es-ES"/>
+        </w:rPr>
+      </w:pPr>
+    </w:p>
+    <w:p>
+      <w:pPr>
+        <w:jc w:val="both"/>
+        <w:rPr>
+          <w:rFonts w:ascii="Arial" w:hAnsi="Arial" w:cs="Arial"/>
+          <w:lang w:val="es-ES"/>
+        </w:rPr>
+      </w:pPr>
+      <w:r>
+        <w:rPr>
+          <w:rFonts w:ascii="Arial" w:hAnsi="Arial" w:cs="Arial"/>
+          <w:lang w:val="es-ES"/>
+        </w:rPr>
+        <w:t>Q3: ¿Cuáles son las buenas práct</w:t>
+      </w:r>
+      <w:r>
+        <w:rPr>
+          <w:rFonts w:ascii="Arial" w:hAnsi="Arial" w:cs="Arial"/>
+          <w:lang w:val="es-ES"/>
+        </w:rPr>
+        <w:t>icas en el despliegue de una aplicación</w:t>
+      </w:r>
+      <w:r>
+        <w:rPr>
+          <w:rFonts w:ascii="Arial" w:hAnsi="Arial" w:cs="Arial"/>
+          <w:lang w:val="es-ES"/>
+        </w:rPr>
+        <w:t xml:space="preserve"> web para minimizar o prevenir</w:t>
+      </w:r>
+      <w:r>
+        <w:rPr>
+          <w:rFonts w:ascii="Arial" w:hAnsi="Arial" w:cs="Arial"/>
+          <w:lang w:val="es-ES"/>
+        </w:rPr>
+        <w:t xml:space="preserve"> los principales riesgos de seguridad?</w:t>
+      </w:r>
+    </w:p>
+    <w:p>
+      <w:pPr>
+        <w:jc w:val="both"/>
+        <w:rPr>
+          <w:rFonts w:ascii="Arial" w:hAnsi="Arial" w:cs="Arial"/>
+          <w:lang w:val="es-ES"/>
+        </w:rPr>
+      </w:pPr>
+    </w:p>
+    <w:p>
+      <w:pPr>
+        <w:jc w:val="both"/>
+        <w:rPr>
+          <w:rFonts w:ascii="Arial" w:hAnsi="Arial" w:cs="Arial"/>
+          <w:lang w:val="es-ES"/>
+        </w:rPr>
+      </w:pPr>
+      <w:r>
+        <w:rPr>
+          <w:rFonts w:ascii="Arial" w:hAnsi="Arial" w:cs="Arial"/>
+          <w:lang w:val="es-ES"/>
+        </w:rPr>
+        <w:t>Por lo tanto, una vez terminada la investigación resolveremos las preguntas anteriores y proporcionaremos una guía con las buenas prácticas, la cual nos servirá para minimizar las vulnerabilidades y ataques que presentan las aplicaciones web actualmente.</w:t>
+      </w:r>
     </w:p>
     <w:p>
       <w:pPr>
@@ -3220,207 +3537,14 @@
       <w:pPr>
         <w:pStyle w:val="Ttulo1"/>
       </w:pPr>
-      <w:bookmarkStart w:id="8" w:name="_Toc256256721"/>
-      <w:r>
-        <w:lastRenderedPageBreak/>
-        <w:t>8</w:t>
-      </w:r>
-      <w:r>
-        <w:t>.- Hipótesis</w:t>
+      <w:bookmarkStart w:id="8" w:name="_Toc256256722"/>
+      <w:r>
+        <w:t>9</w:t>
+      </w:r>
+      <w:r>
+        <w:t>.- Metodología</w:t>
       </w:r>
       <w:bookmarkEnd w:id="8"/>
-    </w:p>
-    <w:p>
-      <w:pPr>
-        <w:jc w:val="both"/>
-        <w:rPr>
-          <w:rFonts w:ascii="Arial" w:hAnsi="Arial" w:cs="Arial"/>
-        </w:rPr>
-      </w:pPr>
-    </w:p>
-    <w:p>
-      <w:pPr>
-        <w:jc w:val="both"/>
-        <w:rPr>
-          <w:rFonts w:ascii="Arial" w:hAnsi="Arial" w:cs="Arial"/>
-        </w:rPr>
-      </w:pPr>
-      <w:r>
-        <w:rPr>
-          <w:rFonts w:ascii="Arial" w:hAnsi="Arial" w:cs="Arial"/>
-        </w:rPr>
-        <w:t>Algunas de las preguntas que resolveremos son las siguientes:</w:t>
-      </w:r>
-    </w:p>
-    <w:p>
-      <w:pPr>
-        <w:jc w:val="both"/>
-        <w:rPr>
-          <w:rFonts w:ascii="Arial" w:hAnsi="Arial" w:cs="Arial"/>
-          <w:lang w:val="es-ES"/>
-        </w:rPr>
-      </w:pPr>
-      <w:r>
-        <w:rPr>
-          <w:rFonts w:ascii="Arial" w:hAnsi="Arial" w:cs="Arial"/>
-          <w:lang w:val="es-ES"/>
-        </w:rPr>
-        <w:t>Q1: ¿Cuáles son los principales riesgos de seguridad en una aplicación web en la actualidad?</w:t>
-      </w:r>
-    </w:p>
-    <w:p>
-      <w:pPr>
-        <w:jc w:val="both"/>
-        <w:rPr>
-          <w:rFonts w:ascii="Arial" w:hAnsi="Arial" w:cs="Arial"/>
-          <w:lang w:val="es-ES"/>
-        </w:rPr>
-      </w:pPr>
-    </w:p>
-    <w:p>
-      <w:pPr>
-        <w:jc w:val="both"/>
-        <w:rPr>
-          <w:rFonts w:ascii="Arial" w:hAnsi="Arial" w:cs="Arial"/>
-          <w:lang w:val="es-ES"/>
-        </w:rPr>
-      </w:pPr>
-      <w:r>
-        <w:rPr>
-          <w:rFonts w:ascii="Arial" w:hAnsi="Arial" w:cs="Arial"/>
-          <w:lang w:val="es-ES"/>
-        </w:rPr>
-        <w:t>Q2: ¿Cuáles son las buenas práct</w:t>
-      </w:r>
-      <w:r>
-        <w:rPr>
-          <w:rFonts w:ascii="Arial" w:hAnsi="Arial" w:cs="Arial"/>
-          <w:lang w:val="es-ES"/>
-        </w:rPr>
-        <w:t>icas en el desarrollo de una aplicación</w:t>
-      </w:r>
-      <w:r>
-        <w:rPr>
-          <w:rFonts w:ascii="Arial" w:hAnsi="Arial" w:cs="Arial"/>
-          <w:lang w:val="es-ES"/>
-        </w:rPr>
-        <w:t xml:space="preserve"> web para minimizar o prevenir</w:t>
-      </w:r>
-      <w:r>
-        <w:rPr>
-          <w:rFonts w:ascii="Arial" w:hAnsi="Arial" w:cs="Arial"/>
-          <w:lang w:val="es-ES"/>
-        </w:rPr>
-        <w:t xml:space="preserve"> los principales riesgos de seguridad?</w:t>
-      </w:r>
-    </w:p>
-    <w:p>
-      <w:pPr>
-        <w:jc w:val="both"/>
-        <w:rPr>
-          <w:rFonts w:ascii="Arial" w:hAnsi="Arial" w:cs="Arial"/>
-          <w:lang w:val="es-ES"/>
-        </w:rPr>
-      </w:pPr>
-    </w:p>
-    <w:p>
-      <w:pPr>
-        <w:jc w:val="both"/>
-        <w:rPr>
-          <w:rFonts w:ascii="Arial" w:hAnsi="Arial" w:cs="Arial"/>
-          <w:lang w:val="es-ES"/>
-        </w:rPr>
-      </w:pPr>
-      <w:r>
-        <w:rPr>
-          <w:rFonts w:ascii="Arial" w:hAnsi="Arial" w:cs="Arial"/>
-          <w:lang w:val="es-ES"/>
-        </w:rPr>
-        <w:t>Q3: ¿Cuáles son las buenas práct</w:t>
-      </w:r>
-      <w:r>
-        <w:rPr>
-          <w:rFonts w:ascii="Arial" w:hAnsi="Arial" w:cs="Arial"/>
-          <w:lang w:val="es-ES"/>
-        </w:rPr>
-        <w:t>icas en el despliegue de una aplicación</w:t>
-      </w:r>
-      <w:r>
-        <w:rPr>
-          <w:rFonts w:ascii="Arial" w:hAnsi="Arial" w:cs="Arial"/>
-          <w:lang w:val="es-ES"/>
-        </w:rPr>
-        <w:t xml:space="preserve"> web para minimizar o prevenir</w:t>
-      </w:r>
-      <w:r>
-        <w:rPr>
-          <w:rFonts w:ascii="Arial" w:hAnsi="Arial" w:cs="Arial"/>
-          <w:lang w:val="es-ES"/>
-        </w:rPr>
-        <w:t xml:space="preserve"> los principales riesgos de seguridad?</w:t>
-      </w:r>
-    </w:p>
-    <w:p>
-      <w:pPr>
-        <w:jc w:val="both"/>
-        <w:rPr>
-          <w:rFonts w:ascii="Arial" w:hAnsi="Arial" w:cs="Arial"/>
-          <w:lang w:val="es-ES"/>
-        </w:rPr>
-      </w:pPr>
-    </w:p>
-    <w:p>
-      <w:pPr>
-        <w:jc w:val="both"/>
-        <w:rPr>
-          <w:rFonts w:ascii="Arial" w:hAnsi="Arial" w:cs="Arial"/>
-          <w:lang w:val="es-ES"/>
-        </w:rPr>
-      </w:pPr>
-      <w:r>
-        <w:rPr>
-          <w:rFonts w:ascii="Arial" w:hAnsi="Arial" w:cs="Arial"/>
-          <w:lang w:val="es-ES"/>
-        </w:rPr>
-        <w:t>Por lo tanto, una vez terminada la investigación resolveremos las preguntas anteriores y proporcionaremos una guía con las buenas prácticas, la cual nos servirá para minimizar las vulnerabilidades y ataques que presentan las aplicaciones web actualmente.</w:t>
-      </w:r>
-    </w:p>
-    <w:p>
-      <w:pPr>
-        <w:jc w:val="both"/>
-        <w:rPr>
-          <w:rFonts w:ascii="Arial" w:hAnsi="Arial" w:cs="Arial"/>
-        </w:rPr>
-      </w:pPr>
-    </w:p>
-    <w:p>
-      <w:pPr>
-        <w:jc w:val="both"/>
-        <w:rPr>
-          <w:rFonts w:ascii="Arial" w:hAnsi="Arial" w:cs="Arial"/>
-        </w:rPr>
-      </w:pPr>
-    </w:p>
-    <w:p>
-      <w:pPr>
-        <w:jc w:val="both"/>
-        <w:rPr>
-          <w:rFonts w:ascii="Arial" w:hAnsi="Arial" w:cs="Arial"/>
-        </w:rPr>
-      </w:pPr>
-    </w:p>
-    <w:p>
-      <w:pPr>
-        <w:pStyle w:val="Ttulo1"/>
-      </w:pPr>
-      <w:bookmarkStart w:id="9" w:name="_Toc256256722"/>
-      <w:r>
-        <w:t>9</w:t>
-      </w:r>
-      <w:r>
-        <w:t>.- Metodología</w:t>
-      </w:r>
-      <w:bookmarkEnd w:id="9"/>
     </w:p>
     <w:p>
       <w:pPr>
@@ -3640,6 +3764,12 @@
             <w:r>
               <w:rPr>
                 <w:rFonts w:ascii="Arial" w:hAnsi="Arial" w:cs="Arial"/>
+              </w:rPr>
+              <w:t xml:space="preserve">: </w:t>
+            </w:r>
+            <w:r>
+              <w:rPr>
+                <w:rFonts w:ascii="Arial" w:hAnsi="Arial" w:cs="Arial"/>
                 <w:lang w:val="es-ES"/>
               </w:rPr>
               <w:t>Identificar cuáles son las buenas prácticas al desarrollar y desplegar aplicaciones web en la actualidad</w:t>
@@ -3649,35 +3779,48 @@
                 <w:rFonts w:ascii="Arial" w:hAnsi="Arial" w:cs="Arial"/>
                 <w:lang w:val="es-ES"/>
               </w:rPr>
-              <w:t xml:space="preserve"> usando el framework de desarrollo Django</w:t>
+              <w:t xml:space="preserve"> usando el framework web Django</w:t>
             </w:r>
             <w:r>
               <w:rPr>
                 <w:rFonts w:ascii="Arial" w:hAnsi="Arial" w:cs="Arial"/>
                 <w:lang w:val="es-ES"/>
               </w:rPr>
-              <w:t>; para minimizar los errores y vulnerabilidades de seguridad que se generan en estas etapas,</w:t>
+              <w:t>; para minimizar los errores y vulnerabilidades de seguridad</w:t>
             </w:r>
             <w:r>
               <w:rPr>
                 <w:rFonts w:ascii="Arial" w:hAnsi="Arial" w:cs="Arial"/>
                 <w:lang w:val="es-ES"/>
               </w:rPr>
-              <w:t xml:space="preserve"> así como las vulnerabilidades o amenazas más comunes que presentan las aplicaciones web hoy en día</w:t>
+              <w:t xml:space="preserve"> en los datos,</w:t>
             </w:r>
             <w:r>
               <w:rPr>
                 <w:rFonts w:ascii="Arial" w:hAnsi="Arial" w:cs="Arial"/>
                 <w:lang w:val="es-ES"/>
               </w:rPr>
-              <w:t>.</w:t>
+              <w:t xml:space="preserve"> que se generan en estas etapas,</w:t>
+            </w:r>
+            <w:r>
+              <w:rPr>
+                <w:rFonts w:ascii="Arial" w:hAnsi="Arial" w:cs="Arial"/>
+                <w:lang w:val="es-ES"/>
+              </w:rPr>
+              <w:t xml:space="preserve"> asi como los principales riesgos de </w:t>
+            </w:r>
+            <w:r>
+              <w:rPr>
+                <w:rFonts w:ascii="Arial" w:hAnsi="Arial" w:cs="Arial"/>
+                <w:lang w:val="es-ES"/>
+              </w:rPr>
+              <w:lastRenderedPageBreak/>
+              <w:t>seguridad que presentan las aplicaciones web actualmente, según como lo indica el proyecto OWASP.</w:t>
             </w:r>
           </w:p>
           <w:p>
             <w:pPr>
-              <w:pStyle w:val="TableContents"/>
-              <w:autoSpaceDE w:val="0"/>
-              <w:snapToGrid w:val="0"/>
+              <w:jc w:val="both"/>
               <w:rPr>
                 <w:rFonts w:ascii="Arial" w:eastAsia="ArialMT" w:hAnsi="Arial" w:cs="ArialMT"/>
                 <w:lang w:val="es-ES"/>
@@ -3757,7 +3900,7 @@
                 <w:rFonts w:ascii="Arial" w:eastAsia="ArialMT" w:hAnsi="Arial" w:cs="ArialMT"/>
                 <w:szCs w:val="20"/>
               </w:rPr>
-              <w:t xml:space="preserve">Buscar y recopilar las buenas prácticas de desarrollar una aplicación web para minimizar los riesgos de seguridad, ya sea que se generen en esta etapa o de las vulnerabilidades más </w:t>
+              <w:t xml:space="preserve">Buscar y recopilar las buenas prácticas de desarrollar una aplicación web con Django y que a la vez </w:t>
             </w:r>
             <w:r>
               <w:rPr>
@@ -3765,8 +3908,18 @@
                 <w:szCs w:val="20"/>
               </w:rPr>
               <w:lastRenderedPageBreak/>
-              <w:t>comunes que presentan las aplicaciones actualmente.</w:t>
+              <w:t>logran contrarrestar los principales riesgos de seguridad que nos indica el proyecto OWASP.</w:t>
             </w:r>
+          </w:p>
+          <w:p>
+            <w:pPr>
+              <w:snapToGrid w:val="0"/>
+              <w:jc w:val="both"/>
+              <w:rPr>
+                <w:rFonts w:ascii="Arial" w:eastAsia="ArialMT" w:hAnsi="Arial" w:cs="ArialMT"/>
+                <w:szCs w:val="20"/>
+              </w:rPr>
+            </w:pPr>
           </w:p>
           <w:p>
             <w:pPr>
@@ -3798,7 +3951,7 @@
                 <w:rFonts w:ascii="Arial" w:eastAsia="ArialMT" w:hAnsi="Arial" w:cs="ArialMT"/>
                 <w:szCs w:val="20"/>
               </w:rPr>
-              <w:t>Buscar y recopilar las buenas prácticas de desplegar una aplicación web para minimizar los riesgos de seguridad.</w:t>
+              <w:t>Buscar y recopilar las buenas prácticas de desplegar una aplicación web con Django para minimizar los riesgos de seguridad que nos indica el proyecto OWASP.</w:t>
             </w:r>
           </w:p>
           <w:p>
@@ -3938,7 +4091,14 @@
               <w:rPr>
                 <w:rFonts w:ascii="Arial" w:hAnsi="Arial"/>
               </w:rPr>
-              <w:t>1.3 resumir la información relevante de los artículos de seguridad y del proyecto OWASP.</w:t>
+              <w:t xml:space="preserve">1.3 resumir la información relevante de los artículos de </w:t>
+            </w:r>
+            <w:r>
+              <w:rPr>
+                <w:rFonts w:ascii="Arial" w:hAnsi="Arial"/>
+              </w:rPr>
+              <w:lastRenderedPageBreak/>
+              <w:t>seguridad y del proyecto OWASP.</w:t>
             </w:r>
           </w:p>
           <w:p>
@@ -3966,7 +4126,6 @@
               <w:rPr>
                 <w:rFonts w:ascii="Arial" w:hAnsi="Arial"/>
               </w:rPr>
-              <w:lastRenderedPageBreak/>
               <w:t xml:space="preserve"> </w:t>
             </w:r>
             <w:r>
@@ -4099,7 +4258,19 @@
               <w:rPr>
                 <w:rFonts w:ascii="Arial" w:hAnsi="Arial"/>
               </w:rPr>
-              <w:t>3.1 leer artículos de 2013 a 2020 sobre la seguridad en el deployment de aplicaciones web.</w:t>
+              <w:t>3.1 leer artículos de 2013 a 2020 sob</w:t>
+            </w:r>
+            <w:r>
+              <w:rPr>
+                <w:rFonts w:ascii="Arial" w:hAnsi="Arial"/>
+              </w:rPr>
+              <w:t>re la seguridad en el despliegue</w:t>
+            </w:r>
+            <w:r>
+              <w:rPr>
+                <w:rFonts w:ascii="Arial" w:hAnsi="Arial"/>
+              </w:rPr>
+              <w:t xml:space="preserve"> de aplicaciones web.</w:t>
             </w:r>
           </w:p>
           <w:p>
@@ -4212,13 +4383,124 @@
       <w:pPr>
         <w:pStyle w:val="Ttulo1"/>
       </w:pPr>
-      <w:bookmarkStart w:id="10" w:name="_Toc256256723"/>
+      <w:bookmarkStart w:id="9" w:name="_Toc256256723"/>
       <w:r>
         <w:t>10</w:t>
       </w:r>
       <w:r>
         <w:t>.- Recursos materiales y humanos</w:t>
       </w:r>
+      <w:bookmarkEnd w:id="9"/>
+    </w:p>
+    <w:p>
+      <w:pPr>
+        <w:jc w:val="both"/>
+        <w:rPr>
+          <w:rFonts w:ascii="Arial" w:hAnsi="Arial" w:cs="Arial"/>
+        </w:rPr>
+      </w:pPr>
+    </w:p>
+    <w:p>
+      <w:pPr>
+        <w:jc w:val="both"/>
+        <w:rPr>
+          <w:rFonts w:ascii="Arial" w:hAnsi="Arial" w:cs="Arial"/>
+        </w:rPr>
+      </w:pPr>
+      <w:r>
+        <w:rPr>
+          <w:rFonts w:ascii="Arial" w:hAnsi="Arial" w:cs="Arial"/>
+        </w:rPr>
+        <w:t>Se estarán revisando artículos de revista, capítulos de libros, reportes, etc. especializados en la seguridad de aplicaciones web y sus buenas practicas; y a la vez se estará consultando información con un programador web que tiene bastante experiencia en el área de desarrollo</w:t>
+      </w:r>
+      <w:r>
+        <w:rPr>
+          <w:rFonts w:ascii="Arial" w:hAnsi="Arial" w:cs="Arial"/>
+        </w:rPr>
+        <w:t xml:space="preserve"> y despliegue</w:t>
+      </w:r>
+      <w:r>
+        <w:rPr>
+          <w:rFonts w:ascii="Arial" w:hAnsi="Arial" w:cs="Arial"/>
+        </w:rPr>
+        <w:t xml:space="preserve"> de software. </w:t>
+      </w:r>
+    </w:p>
+    <w:p>
+      <w:pPr>
+        <w:jc w:val="both"/>
+        <w:rPr>
+          <w:rFonts w:ascii="Arial" w:hAnsi="Arial" w:cs="Arial"/>
+        </w:rPr>
+      </w:pPr>
+    </w:p>
+    <w:p>
+      <w:pPr>
+        <w:jc w:val="both"/>
+        <w:rPr>
+          <w:rFonts w:ascii="Arial" w:hAnsi="Arial" w:cs="Arial"/>
+        </w:rPr>
+      </w:pPr>
+    </w:p>
+    <w:p>
+      <w:pPr>
+        <w:jc w:val="both"/>
+        <w:rPr>
+          <w:rFonts w:ascii="Arial" w:hAnsi="Arial" w:cs="Arial"/>
+        </w:rPr>
+      </w:pPr>
+    </w:p>
+    <w:p>
+      <w:pPr>
+        <w:jc w:val="both"/>
+        <w:rPr>
+          <w:rFonts w:ascii="Arial" w:hAnsi="Arial" w:cs="Arial"/>
+        </w:rPr>
+      </w:pPr>
+    </w:p>
+    <w:p>
+      <w:pPr>
+        <w:jc w:val="both"/>
+        <w:rPr>
+          <w:rFonts w:ascii="Arial" w:hAnsi="Arial" w:cs="Arial"/>
+        </w:rPr>
+      </w:pPr>
+    </w:p>
+    <w:p>
+      <w:pPr>
+        <w:jc w:val="both"/>
+        <w:rPr>
+          <w:rFonts w:ascii="Arial" w:hAnsi="Arial" w:cs="Arial"/>
+        </w:rPr>
+      </w:pPr>
+    </w:p>
+    <w:p>
+      <w:pPr>
+        <w:jc w:val="both"/>
+        <w:rPr>
+          <w:rFonts w:ascii="Arial" w:hAnsi="Arial" w:cs="Arial"/>
+        </w:rPr>
+      </w:pPr>
+    </w:p>
+    <w:p>
+      <w:pPr>
+        <w:jc w:val="both"/>
+        <w:rPr>
+          <w:rFonts w:ascii="Arial" w:hAnsi="Arial" w:cs="Arial"/>
+        </w:rPr>
+      </w:pPr>
+    </w:p>
+    <w:p>
+      <w:pPr>
+        <w:pStyle w:val="Ttulo1"/>
+      </w:pPr>
+      <w:bookmarkStart w:id="10" w:name="_Toc256256724"/>
+      <w:r>
+        <w:t>11</w:t>
+      </w:r>
+      <w:r>
+        <w:t>.- Alcances o metas</w:t>
+      </w:r>
       <w:bookmarkEnd w:id="10"/>
     </w:p>
     <w:p>
@@ -4228,156 +4510,59 @@
           <w:rFonts w:ascii="Arial" w:hAnsi="Arial" w:cs="Arial"/>
         </w:rPr>
       </w:pPr>
-    </w:p>
-    <w:p>
-      <w:pPr>
-        <w:jc w:val="both"/>
-        <w:rPr>
-          <w:rFonts w:ascii="Arial" w:hAnsi="Arial" w:cs="Arial"/>
-        </w:rPr>
-      </w:pPr>
-      <w:r>
-        <w:rPr>
-          <w:rFonts w:ascii="Arial" w:hAnsi="Arial" w:cs="Arial"/>
-        </w:rPr>
-        <w:t>Se estarán revisando artículos de revista, capítulos de libros, reportes, etc. especializados en la seguridad de aplicaciones web y sus buenas practicas; y a la vez se estará consultando información con un programador web que tiene bastante experiencia en el área de desarrollo</w:t>
-      </w:r>
-      <w:r>
-        <w:rPr>
-          <w:rFonts w:ascii="Arial" w:hAnsi="Arial" w:cs="Arial"/>
-        </w:rPr>
-        <w:t xml:space="preserve"> y despliegue</w:t>
-      </w:r>
-      <w:r>
-        <w:rPr>
-          <w:rFonts w:ascii="Arial" w:hAnsi="Arial" w:cs="Arial"/>
-        </w:rPr>
-        <w:t xml:space="preserve"> de software. </w:t>
-      </w:r>
-    </w:p>
-    <w:p>
-      <w:pPr>
-        <w:jc w:val="both"/>
-        <w:rPr>
-          <w:rFonts w:ascii="Arial" w:hAnsi="Arial" w:cs="Arial"/>
-        </w:rPr>
-      </w:pPr>
-    </w:p>
-    <w:p>
-      <w:pPr>
-        <w:jc w:val="both"/>
-        <w:rPr>
-          <w:rFonts w:ascii="Arial" w:hAnsi="Arial" w:cs="Arial"/>
-        </w:rPr>
-      </w:pPr>
-    </w:p>
-    <w:p>
-      <w:pPr>
-        <w:jc w:val="both"/>
-        <w:rPr>
-          <w:rFonts w:ascii="Arial" w:hAnsi="Arial" w:cs="Arial"/>
-        </w:rPr>
-      </w:pPr>
-    </w:p>
-    <w:p>
-      <w:pPr>
-        <w:jc w:val="both"/>
-        <w:rPr>
-          <w:rFonts w:ascii="Arial" w:hAnsi="Arial" w:cs="Arial"/>
-        </w:rPr>
-      </w:pPr>
-    </w:p>
-    <w:p>
-      <w:pPr>
-        <w:jc w:val="both"/>
-        <w:rPr>
-          <w:rFonts w:ascii="Arial" w:hAnsi="Arial" w:cs="Arial"/>
-        </w:rPr>
-      </w:pPr>
-    </w:p>
-    <w:p>
-      <w:pPr>
-        <w:jc w:val="both"/>
-        <w:rPr>
-          <w:rFonts w:ascii="Arial" w:hAnsi="Arial" w:cs="Arial"/>
-        </w:rPr>
-      </w:pPr>
-    </w:p>
-    <w:p>
-      <w:pPr>
-        <w:jc w:val="both"/>
-        <w:rPr>
-          <w:rFonts w:ascii="Arial" w:hAnsi="Arial" w:cs="Arial"/>
-        </w:rPr>
-      </w:pPr>
-    </w:p>
-    <w:p>
-      <w:pPr>
-        <w:jc w:val="both"/>
-        <w:rPr>
-          <w:rFonts w:ascii="Arial" w:hAnsi="Arial" w:cs="Arial"/>
-        </w:rPr>
-      </w:pPr>
-    </w:p>
-    <w:p>
-      <w:pPr>
-        <w:pStyle w:val="Ttulo1"/>
-      </w:pPr>
-      <w:bookmarkStart w:id="11" w:name="_Toc256256724"/>
-      <w:r>
-        <w:t>11</w:t>
-      </w:r>
-      <w:r>
-        <w:t>.- Alcances o metas</w:t>
-      </w:r>
+      <w:r>
+        <w:rPr>
+          <w:rFonts w:ascii="Arial" w:hAnsi="Arial" w:cs="Arial"/>
+        </w:rPr>
+        <w:t>Al términ</w:t>
+      </w:r>
+      <w:r>
+        <w:rPr>
+          <w:rFonts w:ascii="Arial" w:hAnsi="Arial" w:cs="Arial"/>
+        </w:rPr>
+        <w:t xml:space="preserve">o de la investigación se tendrá un reporte o guía con las buenas prácticas de desarrollo y despliegue de aplicaciones web usando el framework Django, </w:t>
+      </w:r>
+      <w:r>
+        <w:rPr>
+          <w:rFonts w:ascii="Arial" w:hAnsi="Arial" w:cs="Arial"/>
+        </w:rPr>
+        <w:t>estas buenas practicas podrán contrarrestar o minimizar los vulnerabilidades y amenazas que presentan las aplicaciones web actualmente y también les ayudará a los programadores web que estén trabajando con Django a crear aplicaciones web más seguras y confiables.</w:t>
+      </w:r>
+    </w:p>
+    <w:p>
+      <w:pPr>
+        <w:jc w:val="both"/>
+        <w:rPr>
+          <w:rFonts w:ascii="Arial" w:hAnsi="Arial" w:cs="Arial"/>
+        </w:rPr>
+      </w:pPr>
+    </w:p>
+    <w:p>
+      <w:pPr>
+        <w:jc w:val="both"/>
+        <w:rPr>
+          <w:rFonts w:ascii="Arial" w:hAnsi="Arial" w:cs="Arial"/>
+        </w:rPr>
+      </w:pPr>
+      <w:r>
+        <w:rPr>
+          <w:rFonts w:ascii="Arial" w:hAnsi="Arial" w:cs="Arial"/>
+        </w:rPr>
+        <w:t xml:space="preserve">Que los programadores que están empezando a desarrollar app en Django tengan una buena guía de referencia para mitigar las principales vulnerabilidades de seguridad </w:t>
+      </w:r>
+      <w:r>
+        <w:rPr>
+          <w:rFonts w:ascii="Arial" w:hAnsi="Arial" w:cs="Arial"/>
+        </w:rPr>
+        <w:t>más</w:t>
+      </w:r>
+      <w:bookmarkStart w:id="11" w:name="_GoBack"/>
       <w:bookmarkEnd w:id="11"/>
-    </w:p>
-    <w:p>
-      <w:pPr>
-        <w:jc w:val="both"/>
-        <w:rPr>
-          <w:rFonts w:ascii="Arial" w:hAnsi="Arial" w:cs="Arial"/>
-        </w:rPr>
-      </w:pPr>
-      <w:r>
-        <w:rPr>
-          <w:rFonts w:ascii="Arial" w:hAnsi="Arial" w:cs="Arial"/>
-        </w:rPr>
-        <w:t>Al términ</w:t>
-      </w:r>
-      <w:r>
-        <w:rPr>
-          <w:rFonts w:ascii="Arial" w:hAnsi="Arial" w:cs="Arial"/>
-        </w:rPr>
-        <w:t xml:space="preserve">o de la investigación se tendrá un reporte o guía con las buenas prácticas de desarrollo y despliegue de aplicaciones web usando el framework Django, </w:t>
-      </w:r>
-      <w:r>
-        <w:rPr>
-          <w:rFonts w:ascii="Arial" w:hAnsi="Arial" w:cs="Arial"/>
-        </w:rPr>
-        <w:t>estas buenas practicas podrán contrarrestar o minimizar los vulnerabilidades y amenazas que presentan las aplicaciones web actualmente y también les ayudará a los programadores web que estén trabajando con Django a crear aplicaciones web más seguras y confiables.</w:t>
-      </w:r>
-    </w:p>
-    <w:p>
-      <w:pPr>
-        <w:jc w:val="both"/>
-        <w:rPr>
-          <w:rFonts w:ascii="Arial" w:hAnsi="Arial" w:cs="Arial"/>
-        </w:rPr>
-      </w:pPr>
-    </w:p>
-    <w:p>
-      <w:pPr>
-        <w:jc w:val="both"/>
-        <w:rPr>
-          <w:rFonts w:ascii="Arial" w:hAnsi="Arial" w:cs="Arial"/>
-        </w:rPr>
-      </w:pPr>
-      <w:r>
-        <w:rPr>
-          <w:rFonts w:ascii="Arial" w:hAnsi="Arial" w:cs="Arial"/>
-        </w:rPr>
-        <w:t>Que los programadores que están empezando a desarrollar app en Django tengan una buena guía de referencia para mitigar las principales vulnerabilidades de seguridad mas comunes.</w:t>
+      <w:r>
+        <w:rPr>
+          <w:rFonts w:ascii="Arial" w:hAnsi="Arial" w:cs="Arial"/>
+        </w:rPr>
+        <w:t xml:space="preserve"> comunes.</w:t>
       </w:r>
     </w:p>
     <w:p>
@@ -5139,33 +5324,6 @@
         </w:rPr>
       </w:pPr>
     </w:p>
-    <w:p>
-      <w:pPr>
-        <w:jc w:val="both"/>
-        <w:rPr>
-          <w:rFonts w:ascii="Arial" w:hAnsi="Arial" w:cs="Arial"/>
-          <w:lang w:val="en-US"/>
-        </w:rPr>
-      </w:pPr>
-    </w:p>
-    <w:p>
-      <w:pPr>
-        <w:jc w:val="both"/>
-        <w:rPr>
-          <w:rFonts w:ascii="Arial" w:hAnsi="Arial" w:cs="Arial"/>
-          <w:lang w:val="en-US"/>
-        </w:rPr>
-      </w:pPr>
-    </w:p>
-    <w:p>
-      <w:pPr>
-        <w:jc w:val="both"/>
-        <w:rPr>
-          <w:rFonts w:ascii="Arial" w:hAnsi="Arial" w:cs="Arial"/>
-          <w:lang w:val="en-US"/>
-        </w:rPr>
-      </w:pPr>
-    </w:p>
     <w:sectPr>
       <w:headerReference w:type="default" r:id="rId17"/>
       <w:pgSz w:w="12240" w:h="15840"/>
@@ -5227,7 +5385,7 @@
             <w:noProof/>
             <w:lang w:val="es-ES"/>
           </w:rPr>
-          <w:t>9</w:t>
+          <w:t>11</w:t>
         </w:r>
         <w:r>
           <w:fldChar w:fldCharType="end"/>
@@ -7035,7 +7193,7 @@
 </file>
 
 <file path=customXml/itemProps1.xml><?xml version="1.0" encoding="utf-8"?>
-<ds:datastoreItem xmlns:ds="http://schemas.openxmlformats.org/officeDocument/2006/customXml" ds:itemID="{48D0443C-7EB5-4424-A7BD-B96FB7BCF065}">
+<ds:datastoreItem xmlns:ds="http://schemas.openxmlformats.org/officeDocument/2006/customXml" ds:itemID="{6CD31B5E-3EA5-4BA6-A019-F245FFB0467D}">
   <ds:schemaRefs>
     <ds:schemaRef ds:uri="http://schemas.openxmlformats.org/officeDocument/2006/bibliography"/>
   </ds:schemaRefs>

</xml_diff>